<commit_message>
solved problems with wrong reports
</commit_message>
<xml_diff>
--- a/ai_12/yuliia_lazarevych/epic_3/reports/epic_3_practice_and_labs_report_yuliia_lazarevych.docx
+++ b/ai_12/yuliia_lazarevych/epic_3/reports/epic_3_practice_and_labs_report_yuliia_lazarevych.docx
@@ -169,7 +169,6 @@
         <w:rPr>
           <w:b/>
           <w:bCs/>
-          <w:color w:val="000000"/>
           <w:sz w:val="28"/>
           <w:szCs w:val="28"/>
         </w:rPr>
@@ -179,7 +178,6 @@
         <w:rPr>
           <w:b/>
           <w:bCs/>
-          <w:color w:val="000000"/>
           <w:sz w:val="28"/>
           <w:szCs w:val="28"/>
           <w:lang w:val="ru-RU"/>
@@ -195,7 +193,6 @@
       </w:pPr>
       <w:r>
         <w:rPr>
-          <w:color w:val="000000"/>
           <w:sz w:val="28"/>
           <w:szCs w:val="28"/>
         </w:rPr>
@@ -203,103 +200,20 @@
       </w:r>
       <w:r>
         <w:rPr>
-          <w:color w:val="FF0000"/>
           <w:sz w:val="27"/>
           <w:szCs w:val="27"/>
         </w:rPr>
-        <w:t>Цикли</w:t>
-      </w:r>
-      <w:r>
-        <w:rPr>
-          <w:color w:val="000000"/>
+        <w:t>Цикли. Вкладені Цикли. Завершення виконання циклів. Функції. Простір імен. Перевантаження функцій. Функції зі змінною кількістю параметрів (еліпсис). Рекурсія. Вбудовані функції</w:t>
+      </w:r>
+      <w:r>
+        <w:rPr>
           <w:sz w:val="27"/>
           <w:szCs w:val="27"/>
         </w:rPr>
-        <w:t xml:space="preserve">. </w:t>
-      </w:r>
-      <w:r>
-        <w:rPr>
-          <w:color w:val="FF0000"/>
-          <w:sz w:val="27"/>
-          <w:szCs w:val="27"/>
-        </w:rPr>
-        <w:t xml:space="preserve">Вкладені Цикли. </w:t>
-      </w:r>
-      <w:r>
-        <w:rPr>
-          <w:color w:val="FF0000"/>
-          <w:sz w:val="27"/>
-          <w:szCs w:val="27"/>
-        </w:rPr>
-        <w:t xml:space="preserve">Завершення виконання циклів. </w:t>
-      </w:r>
-      <w:r>
-        <w:rPr>
-          <w:color w:val="FF0000"/>
-          <w:sz w:val="27"/>
-          <w:szCs w:val="27"/>
-        </w:rPr>
-        <w:t>Функції</w:t>
-      </w:r>
-      <w:r>
-        <w:rPr>
-          <w:color w:val="000000"/>
-          <w:sz w:val="27"/>
-          <w:szCs w:val="27"/>
-        </w:rPr>
-        <w:t xml:space="preserve">. </w:t>
-      </w:r>
-      <w:r>
-        <w:rPr>
-          <w:color w:val="FF0000"/>
-          <w:sz w:val="27"/>
-          <w:szCs w:val="27"/>
-        </w:rPr>
-        <w:t>Простір імен. Перевантаження функцій.</w:t>
-      </w:r>
-      <w:r>
-        <w:rPr>
-          <w:color w:val="000000"/>
-          <w:sz w:val="27"/>
-          <w:szCs w:val="27"/>
-        </w:rPr>
-        <w:t xml:space="preserve"> </w:t>
-      </w:r>
-      <w:r>
-        <w:rPr>
-          <w:color w:val="FF0000"/>
-          <w:sz w:val="27"/>
-          <w:szCs w:val="27"/>
-        </w:rPr>
-        <w:t xml:space="preserve">Функції зі змінною кількістю параметрів (еліпсис). </w:t>
-      </w:r>
-      <w:r>
-        <w:rPr>
-          <w:color w:val="FF0000"/>
-          <w:sz w:val="27"/>
-          <w:szCs w:val="27"/>
-        </w:rPr>
-        <w:t>Рекурсія</w:t>
-      </w:r>
-      <w:r>
-        <w:rPr>
-          <w:color w:val="FF0000"/>
-          <w:sz w:val="27"/>
-          <w:szCs w:val="27"/>
-        </w:rPr>
-        <w:t>. Вбудовані функції</w:t>
-      </w:r>
-      <w:r>
-        <w:rPr>
-          <w:color w:val="000000"/>
-          <w:sz w:val="27"/>
-          <w:szCs w:val="27"/>
-        </w:rPr>
         <w:t>.</w:t>
       </w:r>
       <w:r>
         <w:rPr>
-          <w:color w:val="000000"/>
           <w:sz w:val="28"/>
           <w:szCs w:val="28"/>
         </w:rPr>
@@ -318,7 +232,6 @@
           <w:bCs/>
           <w:i/>
           <w:iCs/>
-          <w:color w:val="000000"/>
           <w:sz w:val="28"/>
           <w:szCs w:val="28"/>
         </w:rPr>
@@ -326,7 +239,6 @@
       </w:r>
       <w:r>
         <w:rPr>
-          <w:color w:val="000000"/>
           <w:sz w:val="28"/>
           <w:szCs w:val="28"/>
         </w:rPr>
@@ -1126,58 +1038,8 @@
           <w:rPr>
             <w:rStyle w:val="a4"/>
           </w:rPr>
-          <w:t xml:space="preserve">Цикли. Оператори циклу </w:t>
+          <w:t>Цикли. Оператори циклу for, while, do…while</w:t>
         </w:r>
-        <w:proofErr w:type="spellStart"/>
-        <w:r>
-          <w:rPr>
-            <w:rStyle w:val="a4"/>
-          </w:rPr>
-          <w:t>for</w:t>
-        </w:r>
-        <w:proofErr w:type="spellEnd"/>
-        <w:r>
-          <w:rPr>
-            <w:rStyle w:val="a4"/>
-          </w:rPr>
-          <w:t xml:space="preserve">, </w:t>
-        </w:r>
-        <w:proofErr w:type="spellStart"/>
-        <w:r>
-          <w:rPr>
-            <w:rStyle w:val="a4"/>
-          </w:rPr>
-          <w:t>while</w:t>
-        </w:r>
-        <w:proofErr w:type="spellEnd"/>
-        <w:r>
-          <w:rPr>
-            <w:rStyle w:val="a4"/>
-          </w:rPr>
-          <w:t xml:space="preserve">, </w:t>
-        </w:r>
-        <w:proofErr w:type="spellStart"/>
-        <w:r>
-          <w:rPr>
-            <w:rStyle w:val="a4"/>
-          </w:rPr>
-          <w:t>do</w:t>
-        </w:r>
-        <w:proofErr w:type="spellEnd"/>
-        <w:r>
-          <w:rPr>
-            <w:rStyle w:val="a4"/>
-          </w:rPr>
-          <w:t>…</w:t>
-        </w:r>
-        <w:proofErr w:type="spellStart"/>
-        <w:r>
-          <w:rPr>
-            <w:rStyle w:val="a4"/>
-          </w:rPr>
-          <w:t>while</w:t>
-        </w:r>
-        <w:proofErr w:type="spellEnd"/>
       </w:hyperlink>
     </w:p>
     <w:p>
@@ -1197,63 +1059,7 @@
           <w:rPr>
             <w:rStyle w:val="a4"/>
           </w:rPr>
-          <w:t>Урок №6 - Цикли та оператори в них (</w:t>
-        </w:r>
-        <w:proofErr w:type="spellStart"/>
-        <w:r>
-          <w:rPr>
-            <w:rStyle w:val="a4"/>
-          </w:rPr>
-          <w:t>For</w:t>
-        </w:r>
-        <w:proofErr w:type="spellEnd"/>
-        <w:r>
-          <w:rPr>
-            <w:rStyle w:val="a4"/>
-          </w:rPr>
-          <w:t xml:space="preserve">, </w:t>
-        </w:r>
-        <w:proofErr w:type="spellStart"/>
-        <w:r>
-          <w:rPr>
-            <w:rStyle w:val="a4"/>
-          </w:rPr>
-          <w:t>While</w:t>
-        </w:r>
-        <w:proofErr w:type="spellEnd"/>
-        <w:r>
-          <w:rPr>
-            <w:rStyle w:val="a4"/>
-          </w:rPr>
-          <w:t xml:space="preserve">, </w:t>
-        </w:r>
-        <w:proofErr w:type="spellStart"/>
-        <w:r>
-          <w:rPr>
-            <w:rStyle w:val="a4"/>
-          </w:rPr>
-          <w:t>Do</w:t>
-        </w:r>
-        <w:proofErr w:type="spellEnd"/>
-        <w:r>
-          <w:rPr>
-            <w:rStyle w:val="a4"/>
-          </w:rPr>
-          <w:t xml:space="preserve"> </w:t>
-        </w:r>
-        <w:proofErr w:type="spellStart"/>
-        <w:r>
-          <w:rPr>
-            <w:rStyle w:val="a4"/>
-          </w:rPr>
-          <w:t>While</w:t>
-        </w:r>
-        <w:proofErr w:type="spellEnd"/>
-        <w:r>
-          <w:rPr>
-            <w:rStyle w:val="a4"/>
-          </w:rPr>
-          <w:t>)</w:t>
+          <w:t>Урок №6 - Цикли та оператори в них (For, While, Do While)</w:t>
         </w:r>
       </w:hyperlink>
     </w:p>
@@ -1302,13 +1108,8 @@
         <w:spacing w:line="276" w:lineRule="auto"/>
         <w:ind w:left="4253"/>
       </w:pPr>
-      <w:proofErr w:type="spellStart"/>
-      <w:r>
-        <w:t>for</w:t>
-      </w:r>
-      <w:proofErr w:type="spellEnd"/>
-      <w:r>
-        <w:t xml:space="preserve"> (ініціалізація; вираз; приріст){</w:t>
+      <w:r>
+        <w:t>for (ініціалізація; вираз; приріст){</w:t>
       </w:r>
       <w:r>
         <w:t>//</w:t>
@@ -1327,13 +1128,8 @@
         <w:spacing w:line="276" w:lineRule="auto"/>
         <w:ind w:left="4253"/>
       </w:pPr>
-      <w:proofErr w:type="spellStart"/>
-      <w:r>
-        <w:t>while</w:t>
-      </w:r>
-      <w:proofErr w:type="spellEnd"/>
-      <w:r>
-        <w:t xml:space="preserve"> (вираз){</w:t>
+      <w:r>
+        <w:t>while (вираз){</w:t>
       </w:r>
       <w:r>
         <w:rPr>
@@ -1355,13 +1151,8 @@
         <w:spacing w:line="276" w:lineRule="auto"/>
         <w:ind w:left="4253"/>
       </w:pPr>
-      <w:proofErr w:type="spellStart"/>
-      <w:r>
-        <w:t>do</w:t>
-      </w:r>
-      <w:proofErr w:type="spellEnd"/>
-      <w:r>
-        <w:t>{</w:t>
+      <w:r>
+        <w:t>do{</w:t>
       </w:r>
       <w:r>
         <w:rPr>
@@ -1378,13 +1169,8 @@
         </w:rPr>
         <w:t xml:space="preserve"> </w:t>
       </w:r>
-      <w:proofErr w:type="spellStart"/>
-      <w:r>
-        <w:t>while</w:t>
-      </w:r>
-      <w:proofErr w:type="spellEnd"/>
-      <w:r>
-        <w:t xml:space="preserve"> (вираз);</w:t>
+      <w:r>
+        <w:t>while (вираз);</w:t>
       </w:r>
     </w:p>
     <w:p>
@@ -1604,30 +1390,8 @@
           <w:rPr>
             <w:rStyle w:val="a4"/>
           </w:rPr>
-          <w:t xml:space="preserve">Урок №73. Оператори </w:t>
+          <w:t>Урок №73. Оператори break і continue</w:t>
         </w:r>
-        <w:proofErr w:type="spellStart"/>
-        <w:r>
-          <w:rPr>
-            <w:rStyle w:val="a4"/>
-          </w:rPr>
-          <w:t>break</w:t>
-        </w:r>
-        <w:proofErr w:type="spellEnd"/>
-        <w:r>
-          <w:rPr>
-            <w:rStyle w:val="a4"/>
-          </w:rPr>
-          <w:t xml:space="preserve"> і </w:t>
-        </w:r>
-        <w:proofErr w:type="spellStart"/>
-        <w:r>
-          <w:rPr>
-            <w:rStyle w:val="a4"/>
-          </w:rPr>
-          <w:t>continue</w:t>
-        </w:r>
-        <w:proofErr w:type="spellEnd"/>
       </w:hyperlink>
     </w:p>
     <w:p>
@@ -1672,79 +1436,8 @@
         <w:rPr>
           <w:lang w:val="ru-RU"/>
         </w:rPr>
-        <w:t xml:space="preserve"> - </w:t>
-      </w:r>
-      <w:proofErr w:type="spellStart"/>
-      <w:r>
-        <w:rPr>
-          <w:lang w:val="ru-RU"/>
-        </w:rPr>
-        <w:t>використовується</w:t>
-      </w:r>
-      <w:proofErr w:type="spellEnd"/>
-      <w:r>
-        <w:rPr>
-          <w:lang w:val="ru-RU"/>
-        </w:rPr>
-        <w:t xml:space="preserve"> для </w:t>
-      </w:r>
-      <w:proofErr w:type="spellStart"/>
-      <w:r>
-        <w:rPr>
-          <w:lang w:val="ru-RU"/>
-        </w:rPr>
-        <w:t>негайного</w:t>
-      </w:r>
-      <w:proofErr w:type="spellEnd"/>
-      <w:r>
-        <w:rPr>
-          <w:lang w:val="ru-RU"/>
-        </w:rPr>
-        <w:t xml:space="preserve"> </w:t>
-      </w:r>
-      <w:proofErr w:type="spellStart"/>
-      <w:r>
-        <w:rPr>
-          <w:lang w:val="ru-RU"/>
-        </w:rPr>
-        <w:t>припинення</w:t>
-      </w:r>
-      <w:proofErr w:type="spellEnd"/>
-      <w:r>
-        <w:rPr>
-          <w:lang w:val="ru-RU"/>
-        </w:rPr>
-        <w:t xml:space="preserve"> </w:t>
-      </w:r>
-      <w:proofErr w:type="spellStart"/>
-      <w:r>
-        <w:rPr>
-          <w:lang w:val="ru-RU"/>
-        </w:rPr>
-        <w:t>виконання</w:t>
-      </w:r>
-      <w:proofErr w:type="spellEnd"/>
-      <w:r>
-        <w:rPr>
-          <w:lang w:val="ru-RU"/>
-        </w:rPr>
-        <w:t xml:space="preserve"> циклу. Коли цикл </w:t>
-      </w:r>
-      <w:proofErr w:type="spellStart"/>
-      <w:r>
-        <w:rPr>
-          <w:lang w:val="ru-RU"/>
-        </w:rPr>
-        <w:t>зустрічає</w:t>
-      </w:r>
-      <w:proofErr w:type="spellEnd"/>
-      <w:r>
-        <w:rPr>
-          <w:lang w:val="ru-RU"/>
-        </w:rPr>
-        <w:t xml:space="preserve"> </w:t>
-      </w:r>
-      <w:proofErr w:type="spellStart"/>
+        <w:t xml:space="preserve"> - використовується для негайного припинення виконання циклу. Коли цикл зустрічає </w:t>
+      </w:r>
       <w:r>
         <w:rPr>
           <w:i/>
@@ -1753,124 +1446,11 @@
         </w:rPr>
         <w:t>break</w:t>
       </w:r>
-      <w:proofErr w:type="spellEnd"/>
       <w:r>
         <w:rPr>
           <w:lang w:val="ru-RU"/>
         </w:rPr>
-        <w:t xml:space="preserve">, </w:t>
-      </w:r>
-      <w:proofErr w:type="spellStart"/>
-      <w:r>
-        <w:rPr>
-          <w:lang w:val="ru-RU"/>
-        </w:rPr>
-        <w:t>виконання</w:t>
-      </w:r>
-      <w:proofErr w:type="spellEnd"/>
-      <w:r>
-        <w:rPr>
-          <w:lang w:val="ru-RU"/>
-        </w:rPr>
-        <w:t xml:space="preserve"> </w:t>
-      </w:r>
-      <w:proofErr w:type="spellStart"/>
-      <w:r>
-        <w:rPr>
-          <w:lang w:val="ru-RU"/>
-        </w:rPr>
-        <w:t>виходить</w:t>
-      </w:r>
-      <w:proofErr w:type="spellEnd"/>
-      <w:r>
-        <w:rPr>
-          <w:lang w:val="ru-RU"/>
-        </w:rPr>
-        <w:t xml:space="preserve"> з циклу, і </w:t>
-      </w:r>
-      <w:proofErr w:type="spellStart"/>
-      <w:r>
-        <w:rPr>
-          <w:lang w:val="ru-RU"/>
-        </w:rPr>
-        <w:t>програма</w:t>
-      </w:r>
-      <w:proofErr w:type="spellEnd"/>
-      <w:r>
-        <w:rPr>
-          <w:lang w:val="ru-RU"/>
-        </w:rPr>
-        <w:t xml:space="preserve"> </w:t>
-      </w:r>
-      <w:proofErr w:type="spellStart"/>
-      <w:r>
-        <w:rPr>
-          <w:lang w:val="ru-RU"/>
-        </w:rPr>
-        <w:t>продовжує</w:t>
-      </w:r>
-      <w:proofErr w:type="spellEnd"/>
-      <w:r>
-        <w:rPr>
-          <w:lang w:val="ru-RU"/>
-        </w:rPr>
-        <w:t xml:space="preserve"> </w:t>
-      </w:r>
-      <w:proofErr w:type="spellStart"/>
-      <w:r>
-        <w:rPr>
-          <w:lang w:val="ru-RU"/>
-        </w:rPr>
-        <w:t>виконання</w:t>
-      </w:r>
-      <w:proofErr w:type="spellEnd"/>
-      <w:r>
-        <w:rPr>
-          <w:lang w:val="ru-RU"/>
-        </w:rPr>
-        <w:t xml:space="preserve"> коду, </w:t>
-      </w:r>
-      <w:proofErr w:type="spellStart"/>
-      <w:r>
-        <w:rPr>
-          <w:lang w:val="ru-RU"/>
-        </w:rPr>
-        <w:t>що</w:t>
-      </w:r>
-      <w:proofErr w:type="spellEnd"/>
-      <w:r>
-        <w:rPr>
-          <w:lang w:val="ru-RU"/>
-        </w:rPr>
-        <w:t xml:space="preserve"> </w:t>
-      </w:r>
-      <w:proofErr w:type="spellStart"/>
-      <w:r>
-        <w:rPr>
-          <w:lang w:val="ru-RU"/>
-        </w:rPr>
-        <w:t>йде</w:t>
-      </w:r>
-      <w:proofErr w:type="spellEnd"/>
-      <w:r>
-        <w:rPr>
-          <w:lang w:val="ru-RU"/>
-        </w:rPr>
-        <w:t xml:space="preserve"> </w:t>
-      </w:r>
-      <w:proofErr w:type="spellStart"/>
-      <w:r>
-        <w:rPr>
-          <w:lang w:val="ru-RU"/>
-        </w:rPr>
-        <w:t>після</w:t>
-      </w:r>
-      <w:proofErr w:type="spellEnd"/>
-      <w:r>
-        <w:rPr>
-          <w:lang w:val="ru-RU"/>
-        </w:rPr>
-        <w:t xml:space="preserve"> циклу.</w:t>
+        <w:t>, виконання виходить з циклу, і програма продовжує виконання коду, що йде після циклу.</w:t>
       </w:r>
     </w:p>
     <w:p>
@@ -1902,189 +1482,7 @@
         <w:rPr>
           <w:lang w:val="ru-RU"/>
         </w:rPr>
-        <w:t xml:space="preserve"> - </w:t>
-      </w:r>
-      <w:proofErr w:type="spellStart"/>
-      <w:r>
-        <w:rPr>
-          <w:lang w:val="ru-RU"/>
-        </w:rPr>
-        <w:t>використовується</w:t>
-      </w:r>
-      <w:proofErr w:type="spellEnd"/>
-      <w:r>
-        <w:rPr>
-          <w:lang w:val="ru-RU"/>
-        </w:rPr>
-        <w:t xml:space="preserve"> для пропуску </w:t>
-      </w:r>
-      <w:proofErr w:type="spellStart"/>
-      <w:r>
-        <w:rPr>
-          <w:lang w:val="ru-RU"/>
-        </w:rPr>
-        <w:t>поточної</w:t>
-      </w:r>
-      <w:proofErr w:type="spellEnd"/>
-      <w:r>
-        <w:rPr>
-          <w:lang w:val="ru-RU"/>
-        </w:rPr>
-        <w:t xml:space="preserve"> </w:t>
-      </w:r>
-      <w:proofErr w:type="spellStart"/>
-      <w:r>
-        <w:rPr>
-          <w:lang w:val="ru-RU"/>
-        </w:rPr>
-        <w:t>ітерації</w:t>
-      </w:r>
-      <w:proofErr w:type="spellEnd"/>
-      <w:r>
-        <w:rPr>
-          <w:lang w:val="ru-RU"/>
-        </w:rPr>
-        <w:t xml:space="preserve"> циклу та переходу до </w:t>
-      </w:r>
-      <w:proofErr w:type="spellStart"/>
-      <w:r>
-        <w:rPr>
-          <w:lang w:val="ru-RU"/>
-        </w:rPr>
-        <w:t>наступної</w:t>
-      </w:r>
-      <w:proofErr w:type="spellEnd"/>
-      <w:r>
-        <w:rPr>
-          <w:lang w:val="ru-RU"/>
-        </w:rPr>
-        <w:t xml:space="preserve"> </w:t>
-      </w:r>
-      <w:proofErr w:type="spellStart"/>
-      <w:r>
-        <w:rPr>
-          <w:lang w:val="ru-RU"/>
-        </w:rPr>
-        <w:t>ітерації</w:t>
-      </w:r>
-      <w:proofErr w:type="spellEnd"/>
-      <w:r>
-        <w:rPr>
-          <w:lang w:val="ru-RU"/>
-        </w:rPr>
-        <w:t xml:space="preserve">. </w:t>
-      </w:r>
-      <w:proofErr w:type="spellStart"/>
-      <w:r>
-        <w:rPr>
-          <w:lang w:val="ru-RU"/>
-        </w:rPr>
-        <w:t>Це</w:t>
-      </w:r>
-      <w:proofErr w:type="spellEnd"/>
-      <w:r>
-        <w:rPr>
-          <w:lang w:val="ru-RU"/>
-        </w:rPr>
-        <w:t xml:space="preserve"> </w:t>
-      </w:r>
-      <w:proofErr w:type="spellStart"/>
-      <w:r>
-        <w:rPr>
-          <w:lang w:val="ru-RU"/>
-        </w:rPr>
-        <w:t>корисно</w:t>
-      </w:r>
-      <w:proofErr w:type="spellEnd"/>
-      <w:r>
-        <w:rPr>
-          <w:lang w:val="ru-RU"/>
-        </w:rPr>
-        <w:t xml:space="preserve">, коли </w:t>
-      </w:r>
-      <w:proofErr w:type="spellStart"/>
-      <w:r>
-        <w:rPr>
-          <w:lang w:val="ru-RU"/>
-        </w:rPr>
-        <w:t>необхідно</w:t>
-      </w:r>
-      <w:proofErr w:type="spellEnd"/>
-      <w:r>
-        <w:rPr>
-          <w:lang w:val="ru-RU"/>
-        </w:rPr>
-        <w:t xml:space="preserve"> </w:t>
-      </w:r>
-      <w:proofErr w:type="spellStart"/>
-      <w:r>
-        <w:rPr>
-          <w:lang w:val="ru-RU"/>
-        </w:rPr>
-        <w:t>пропустити</w:t>
-      </w:r>
-      <w:proofErr w:type="spellEnd"/>
-      <w:r>
-        <w:rPr>
-          <w:lang w:val="ru-RU"/>
-        </w:rPr>
-        <w:t xml:space="preserve"> </w:t>
-      </w:r>
-      <w:proofErr w:type="spellStart"/>
-      <w:r>
-        <w:rPr>
-          <w:lang w:val="ru-RU"/>
-        </w:rPr>
-        <w:t>частину</w:t>
-      </w:r>
-      <w:proofErr w:type="spellEnd"/>
-      <w:r>
-        <w:rPr>
-          <w:lang w:val="ru-RU"/>
-        </w:rPr>
-        <w:t xml:space="preserve"> коду в </w:t>
-      </w:r>
-      <w:proofErr w:type="spellStart"/>
-      <w:r>
-        <w:rPr>
-          <w:lang w:val="ru-RU"/>
-        </w:rPr>
-        <w:t>циклі</w:t>
-      </w:r>
-      <w:proofErr w:type="spellEnd"/>
-      <w:r>
-        <w:rPr>
-          <w:lang w:val="ru-RU"/>
-        </w:rPr>
-        <w:t xml:space="preserve"> за </w:t>
-      </w:r>
-      <w:proofErr w:type="spellStart"/>
-      <w:r>
-        <w:rPr>
-          <w:lang w:val="ru-RU"/>
-        </w:rPr>
-        <w:t>певної</w:t>
-      </w:r>
-      <w:proofErr w:type="spellEnd"/>
-      <w:r>
-        <w:rPr>
-          <w:lang w:val="ru-RU"/>
-        </w:rPr>
-        <w:t xml:space="preserve"> </w:t>
-      </w:r>
-      <w:proofErr w:type="spellStart"/>
-      <w:r>
-        <w:rPr>
-          <w:lang w:val="ru-RU"/>
-        </w:rPr>
-        <w:t>умови</w:t>
-      </w:r>
-      <w:proofErr w:type="spellEnd"/>
-      <w:r>
-        <w:rPr>
-          <w:lang w:val="ru-RU"/>
-        </w:rPr>
-        <w:t>.</w:t>
+        <w:t xml:space="preserve"> - використовується для пропуску поточної ітерації циклу та переходу до наступної ітерації. Це корисно, коли необхідно пропустити частину коду в циклі за певної умови.</w:t>
       </w:r>
     </w:p>
     <w:p>
@@ -2230,58 +1628,8 @@
           <w:rPr>
             <w:rStyle w:val="a4"/>
           </w:rPr>
-          <w:t xml:space="preserve">Цикли. Оператори циклу </w:t>
+          <w:t>Цикли. Оператори циклу for, while, do…while</w:t>
         </w:r>
-        <w:proofErr w:type="spellStart"/>
-        <w:r>
-          <w:rPr>
-            <w:rStyle w:val="a4"/>
-          </w:rPr>
-          <w:t>for</w:t>
-        </w:r>
-        <w:proofErr w:type="spellEnd"/>
-        <w:r>
-          <w:rPr>
-            <w:rStyle w:val="a4"/>
-          </w:rPr>
-          <w:t xml:space="preserve">, </w:t>
-        </w:r>
-        <w:proofErr w:type="spellStart"/>
-        <w:r>
-          <w:rPr>
-            <w:rStyle w:val="a4"/>
-          </w:rPr>
-          <w:t>while</w:t>
-        </w:r>
-        <w:proofErr w:type="spellEnd"/>
-        <w:r>
-          <w:rPr>
-            <w:rStyle w:val="a4"/>
-          </w:rPr>
-          <w:t xml:space="preserve">, </w:t>
-        </w:r>
-        <w:proofErr w:type="spellStart"/>
-        <w:r>
-          <w:rPr>
-            <w:rStyle w:val="a4"/>
-          </w:rPr>
-          <w:t>do</w:t>
-        </w:r>
-        <w:proofErr w:type="spellEnd"/>
-        <w:r>
-          <w:rPr>
-            <w:rStyle w:val="a4"/>
-          </w:rPr>
-          <w:t>…</w:t>
-        </w:r>
-        <w:proofErr w:type="spellStart"/>
-        <w:r>
-          <w:rPr>
-            <w:rStyle w:val="a4"/>
-          </w:rPr>
-          <w:t>while</w:t>
-        </w:r>
-        <w:proofErr w:type="spellEnd"/>
       </w:hyperlink>
     </w:p>
     <w:p>
@@ -2537,15 +1885,7 @@
         <w:spacing w:line="276" w:lineRule="auto"/>
       </w:pPr>
       <w:r>
-        <w:t xml:space="preserve">Функція - це блок коду, який виконує певне завдання і може бути викликаний з різних частин програми. Функція має ім'я, тип </w:t>
-      </w:r>
-      <w:proofErr w:type="spellStart"/>
-      <w:r>
-        <w:t>повертаємого</w:t>
-      </w:r>
-      <w:proofErr w:type="spellEnd"/>
-      <w:r>
-        <w:t xml:space="preserve"> значення, список параметрів (аргументів) і тіло.</w:t>
+        <w:t>Функція - це блок коду, який виконує певне завдання і може бути викликаний з різних частин програми. Функція має ім'я, тип повертаємого значення, список параметрів (аргументів) і тіло.</w:t>
       </w:r>
     </w:p>
     <w:p>
@@ -2587,31 +1927,7 @@
         <w:ind w:left="3828"/>
       </w:pPr>
       <w:r>
-        <w:t xml:space="preserve">тип </w:t>
-      </w:r>
-      <w:proofErr w:type="spellStart"/>
-      <w:r>
-        <w:t>ім’я_функції</w:t>
-      </w:r>
-      <w:proofErr w:type="spellEnd"/>
-      <w:r>
-        <w:t>(</w:t>
-      </w:r>
-      <w:proofErr w:type="spellStart"/>
-      <w:r>
-        <w:t>список_параметрів</w:t>
-      </w:r>
-      <w:proofErr w:type="spellEnd"/>
-      <w:r>
-        <w:t xml:space="preserve"> або </w:t>
-      </w:r>
-      <w:proofErr w:type="spellStart"/>
-      <w:r>
-        <w:t>void</w:t>
-      </w:r>
-      <w:proofErr w:type="spellEnd"/>
-      <w:r>
-        <w:t>)</w:t>
+        <w:t>тип ім’я_функції(список_параметрів або void)</w:t>
       </w:r>
     </w:p>
     <w:p>
@@ -2631,13 +1947,8 @@
         <w:ind w:left="3828"/>
       </w:pPr>
       <w:r>
-        <w:t xml:space="preserve">    </w:t>
-      </w:r>
-      <w:proofErr w:type="spellStart"/>
-      <w:r>
-        <w:t>тіло_функції</w:t>
-      </w:r>
-      <w:proofErr w:type="spellEnd"/>
+        <w:t xml:space="preserve">    тіло_функції</w:t>
+      </w:r>
     </w:p>
     <w:p>
       <w:pPr>
@@ -2646,15 +1957,7 @@
         <w:ind w:left="3828"/>
       </w:pPr>
       <w:r>
-        <w:t xml:space="preserve">    [</w:t>
-      </w:r>
-      <w:proofErr w:type="spellStart"/>
-      <w:r>
-        <w:t>return</w:t>
-      </w:r>
-      <w:proofErr w:type="spellEnd"/>
-      <w:r>
-        <w:t>] (вираз);</w:t>
+        <w:t xml:space="preserve">    [return] (вираз);</w:t>
       </w:r>
     </w:p>
     <w:p>
@@ -2852,21 +2155,7 @@
           <w:rPr>
             <w:rStyle w:val="a4"/>
           </w:rPr>
-          <w:t xml:space="preserve">Простори імен. Ключові слова namespace, </w:t>
-        </w:r>
-        <w:proofErr w:type="spellStart"/>
-        <w:r>
-          <w:rPr>
-            <w:rStyle w:val="a4"/>
-          </w:rPr>
-          <w:t>using</w:t>
-        </w:r>
-        <w:proofErr w:type="spellEnd"/>
-        <w:r>
-          <w:rPr>
-            <w:rStyle w:val="a4"/>
-          </w:rPr>
-          <w:t xml:space="preserve">. </w:t>
+          <w:t xml:space="preserve">Простори імен. Ключові слова namespace, using. </w:t>
         </w:r>
       </w:hyperlink>
     </w:p>
@@ -3145,13 +2434,8 @@
         <w:spacing w:line="276" w:lineRule="auto"/>
       </w:pPr>
       <w:r>
-        <w:t xml:space="preserve">Окремі відео на </w:t>
-      </w:r>
-      <w:proofErr w:type="spellStart"/>
-      <w:r>
-        <w:t>ютуб</w:t>
-      </w:r>
-      <w:proofErr w:type="spellEnd"/>
+        <w:t>Окремі відео на ютуб</w:t>
+      </w:r>
     </w:p>
     <w:p>
       <w:pPr>
@@ -3163,13 +2447,8 @@
         <w:spacing w:line="276" w:lineRule="auto"/>
       </w:pPr>
       <w:r>
-        <w:t xml:space="preserve">Допомога </w:t>
-      </w:r>
-      <w:proofErr w:type="spellStart"/>
-      <w:r>
-        <w:t>копілота</w:t>
-      </w:r>
-      <w:proofErr w:type="spellEnd"/>
+        <w:t>Допомога копілота</w:t>
+      </w:r>
     </w:p>
     <w:p>
       <w:pPr>
@@ -3263,15 +2542,7 @@
         <w:t>Рекурсія</w:t>
       </w:r>
       <w:r>
-        <w:t xml:space="preserve"> дозволяє функції викликати саму себе, що особливо корисно для вирішення завдань, які можуть бути розбиті на менші </w:t>
-      </w:r>
-      <w:proofErr w:type="spellStart"/>
-      <w:r>
-        <w:t>підзадачі</w:t>
-      </w:r>
-      <w:proofErr w:type="spellEnd"/>
-      <w:r>
-        <w:t>. Важливо уникати нескінченних рекурсій.</w:t>
+        <w:t xml:space="preserve"> дозволяє функції викликати саму себе, що особливо корисно для вирішення завдань, які можуть бути розбиті на менші підзадачі. Важливо уникати нескінченних рекурсій.</w:t>
       </w:r>
     </w:p>
     <w:p>
@@ -3455,15 +2726,7 @@
         <w:t>Вбудована функція</w:t>
       </w:r>
       <w:r>
-        <w:t xml:space="preserve"> - це функція, яку компілятор замінює її викликами на сам код функції під час компіляції. Щоб оголосити функцію як вбудовану, використовується ключове слово </w:t>
-      </w:r>
-      <w:proofErr w:type="spellStart"/>
-      <w:r>
-        <w:t>inline</w:t>
-      </w:r>
-      <w:proofErr w:type="spellEnd"/>
-      <w:r>
-        <w:t xml:space="preserve"> перед визначенням функції. </w:t>
+        <w:t xml:space="preserve"> - це функція, яку компілятор замінює її викликами на сам код функції під час компіляції. Щоб оголосити функцію як вбудовану, використовується ключове слово inline перед визначенням функції. </w:t>
       </w:r>
     </w:p>
     <w:p>
@@ -3733,25 +2996,7 @@
           <w:sz w:val="28"/>
           <w:szCs w:val="28"/>
         </w:rPr>
-        <w:t xml:space="preserve"> VNS </w:t>
-      </w:r>
-      <w:proofErr w:type="spellStart"/>
-      <w:r>
-        <w:rPr>
-          <w:rFonts w:ascii="Times New Roman" w:hAnsi="Times New Roman" w:cs="Times New Roman"/>
-          <w:sz w:val="28"/>
-          <w:szCs w:val="28"/>
-        </w:rPr>
-        <w:t>Lab</w:t>
-      </w:r>
-      <w:proofErr w:type="spellEnd"/>
-      <w:r>
-        <w:rPr>
-          <w:rFonts w:ascii="Times New Roman" w:hAnsi="Times New Roman" w:cs="Times New Roman"/>
-          <w:sz w:val="28"/>
-          <w:szCs w:val="28"/>
-        </w:rPr>
-        <w:t xml:space="preserve"> </w:t>
+        <w:t xml:space="preserve"> VNS Lab </w:t>
       </w:r>
       <w:r>
         <w:rPr>
@@ -3767,25 +3012,7 @@
           <w:sz w:val="28"/>
           <w:szCs w:val="28"/>
         </w:rPr>
-        <w:t xml:space="preserve"> - </w:t>
-      </w:r>
-      <w:proofErr w:type="spellStart"/>
-      <w:r>
-        <w:rPr>
-          <w:rFonts w:ascii="Times New Roman" w:hAnsi="Times New Roman" w:cs="Times New Roman"/>
-          <w:sz w:val="28"/>
-          <w:szCs w:val="28"/>
-        </w:rPr>
-        <w:t>Task</w:t>
-      </w:r>
-      <w:proofErr w:type="spellEnd"/>
-      <w:r>
-        <w:rPr>
-          <w:rFonts w:ascii="Times New Roman" w:hAnsi="Times New Roman" w:cs="Times New Roman"/>
-          <w:sz w:val="28"/>
-          <w:szCs w:val="28"/>
-        </w:rPr>
-        <w:t xml:space="preserve"> 1- 1</w:t>
+        <w:t xml:space="preserve"> - Task 1- 1</w:t>
       </w:r>
       <w:r>
         <w:rPr>
@@ -4075,25 +3302,7 @@
           <w:sz w:val="28"/>
           <w:szCs w:val="28"/>
         </w:rPr>
-        <w:t xml:space="preserve"> VNS </w:t>
-      </w:r>
-      <w:proofErr w:type="spellStart"/>
-      <w:r>
-        <w:rPr>
-          <w:rFonts w:ascii="Times New Roman" w:hAnsi="Times New Roman" w:cs="Times New Roman"/>
-          <w:sz w:val="28"/>
-          <w:szCs w:val="28"/>
-        </w:rPr>
-        <w:t>Lab</w:t>
-      </w:r>
-      <w:proofErr w:type="spellEnd"/>
-      <w:r>
-        <w:rPr>
-          <w:rFonts w:ascii="Times New Roman" w:hAnsi="Times New Roman" w:cs="Times New Roman"/>
-          <w:sz w:val="28"/>
-          <w:szCs w:val="28"/>
-        </w:rPr>
-        <w:t xml:space="preserve"> </w:t>
+        <w:t xml:space="preserve"> VNS Lab </w:t>
       </w:r>
       <w:r>
         <w:rPr>
@@ -4109,25 +3318,7 @@
           <w:sz w:val="28"/>
           <w:szCs w:val="28"/>
         </w:rPr>
-        <w:t xml:space="preserve"> - </w:t>
-      </w:r>
-      <w:proofErr w:type="spellStart"/>
-      <w:r>
-        <w:rPr>
-          <w:rFonts w:ascii="Times New Roman" w:hAnsi="Times New Roman" w:cs="Times New Roman"/>
-          <w:sz w:val="28"/>
-          <w:szCs w:val="28"/>
-        </w:rPr>
-        <w:t>Task</w:t>
-      </w:r>
-      <w:proofErr w:type="spellEnd"/>
-      <w:r>
-        <w:rPr>
-          <w:rFonts w:ascii="Times New Roman" w:hAnsi="Times New Roman" w:cs="Times New Roman"/>
-          <w:sz w:val="28"/>
-          <w:szCs w:val="28"/>
-        </w:rPr>
-        <w:t xml:space="preserve"> </w:t>
+        <w:t xml:space="preserve"> - Task </w:t>
       </w:r>
       <w:r>
         <w:rPr>
@@ -4367,9 +3558,17 @@
           <w:szCs w:val="28"/>
           <w:lang w:val="ru-RU"/>
         </w:rPr>
-        <w:t xml:space="preserve">а) для </w:t>
-      </w:r>
-      <w:proofErr w:type="spellStart"/>
+        <w:t xml:space="preserve">а) для заданого </w:t>
+      </w:r>
+      <w:r>
+        <w:rPr>
+          <w:rFonts w:ascii="Times New Roman" w:hAnsi="Times New Roman" w:cs="Times New Roman"/>
+          <w:sz w:val="28"/>
+          <w:szCs w:val="28"/>
+          <w:lang w:val="en-US"/>
+        </w:rPr>
+        <w:t>n</w:t>
+      </w:r>
       <w:r>
         <w:rPr>
           <w:rFonts w:ascii="Times New Roman" w:hAnsi="Times New Roman" w:cs="Times New Roman"/>
@@ -4377,27 +3576,21 @@
           <w:szCs w:val="28"/>
           <w:lang w:val="ru-RU"/>
         </w:rPr>
-        <w:t>заданого</w:t>
-      </w:r>
-      <w:proofErr w:type="spellEnd"/>
-      <w:r>
+        <w:t>;</w:t>
+      </w:r>
+    </w:p>
+    <w:p>
+      <w:pPr>
+        <w:pStyle w:val="a5"/>
+        <w:spacing w:line="276" w:lineRule="auto"/>
+        <w:ind w:left="851"/>
         <w:rPr>
           <w:rFonts w:ascii="Times New Roman" w:hAnsi="Times New Roman" w:cs="Times New Roman"/>
           <w:sz w:val="28"/>
           <w:szCs w:val="28"/>
           <w:lang w:val="ru-RU"/>
         </w:rPr>
-        <w:t xml:space="preserve"> </w:t>
-      </w:r>
-      <w:r>
-        <w:rPr>
-          <w:rFonts w:ascii="Times New Roman" w:hAnsi="Times New Roman" w:cs="Times New Roman"/>
-          <w:sz w:val="28"/>
-          <w:szCs w:val="28"/>
-          <w:lang w:val="en-US"/>
-        </w:rPr>
-        <w:t>n</w:t>
-      </w:r>
+      </w:pPr>
       <w:r>
         <w:rPr>
           <w:rFonts w:ascii="Times New Roman" w:hAnsi="Times New Roman" w:cs="Times New Roman"/>
@@ -4405,69 +3598,7 @@
           <w:szCs w:val="28"/>
           <w:lang w:val="ru-RU"/>
         </w:rPr>
-        <w:t>;</w:t>
-      </w:r>
-    </w:p>
-    <w:p>
-      <w:pPr>
-        <w:pStyle w:val="a5"/>
-        <w:spacing w:line="276" w:lineRule="auto"/>
-        <w:ind w:left="851"/>
-        <w:rPr>
-          <w:rFonts w:ascii="Times New Roman" w:hAnsi="Times New Roman" w:cs="Times New Roman"/>
-          <w:sz w:val="28"/>
-          <w:szCs w:val="28"/>
-          <w:lang w:val="ru-RU"/>
-        </w:rPr>
-      </w:pPr>
-      <w:r>
-        <w:rPr>
-          <w:rFonts w:ascii="Times New Roman" w:hAnsi="Times New Roman" w:cs="Times New Roman"/>
-          <w:sz w:val="28"/>
-          <w:szCs w:val="28"/>
-          <w:lang w:val="ru-RU"/>
-        </w:rPr>
-        <w:t xml:space="preserve">б) для </w:t>
-      </w:r>
-      <w:proofErr w:type="spellStart"/>
-      <w:r>
-        <w:rPr>
-          <w:rFonts w:ascii="Times New Roman" w:hAnsi="Times New Roman" w:cs="Times New Roman"/>
-          <w:sz w:val="28"/>
-          <w:szCs w:val="28"/>
-          <w:lang w:val="ru-RU"/>
-        </w:rPr>
-        <w:t>заданої</w:t>
-      </w:r>
-      <w:proofErr w:type="spellEnd"/>
-      <w:r>
-        <w:rPr>
-          <w:rFonts w:ascii="Times New Roman" w:hAnsi="Times New Roman" w:cs="Times New Roman"/>
-          <w:sz w:val="28"/>
-          <w:szCs w:val="28"/>
-          <w:lang w:val="ru-RU"/>
-        </w:rPr>
-        <w:t xml:space="preserve"> </w:t>
-      </w:r>
-      <w:proofErr w:type="spellStart"/>
-      <w:r>
-        <w:rPr>
-          <w:rFonts w:ascii="Times New Roman" w:hAnsi="Times New Roman" w:cs="Times New Roman"/>
-          <w:sz w:val="28"/>
-          <w:szCs w:val="28"/>
-          <w:lang w:val="ru-RU"/>
-        </w:rPr>
-        <w:t>точності</w:t>
-      </w:r>
-      <w:proofErr w:type="spellEnd"/>
-      <w:r>
-        <w:rPr>
-          <w:rFonts w:ascii="Times New Roman" w:hAnsi="Times New Roman" w:cs="Times New Roman"/>
-          <w:sz w:val="28"/>
-          <w:szCs w:val="28"/>
-          <w:lang w:val="ru-RU"/>
-        </w:rPr>
-        <w:t xml:space="preserve"> </w:t>
+        <w:t xml:space="preserve">б) для заданої точності </w:t>
       </w:r>
       <w:r>
         <w:rPr>
@@ -4531,99 +3662,8 @@
           <w:szCs w:val="28"/>
           <w:lang w:val="ru-RU"/>
         </w:rPr>
-        <w:t xml:space="preserve">Для </w:t>
-      </w:r>
-      <w:proofErr w:type="spellStart"/>
-      <w:r>
-        <w:rPr>
-          <w:rFonts w:ascii="Times New Roman" w:hAnsi="Times New Roman" w:cs="Times New Roman"/>
-          <w:sz w:val="28"/>
-          <w:szCs w:val="28"/>
-          <w:lang w:val="ru-RU"/>
-        </w:rPr>
-        <w:t>порівняння</w:t>
-      </w:r>
-      <w:proofErr w:type="spellEnd"/>
-      <w:r>
-        <w:rPr>
-          <w:rFonts w:ascii="Times New Roman" w:hAnsi="Times New Roman" w:cs="Times New Roman"/>
-          <w:sz w:val="28"/>
-          <w:szCs w:val="28"/>
-          <w:lang w:val="ru-RU"/>
-        </w:rPr>
-        <w:t xml:space="preserve"> </w:t>
-      </w:r>
-      <w:proofErr w:type="spellStart"/>
-      <w:r>
-        <w:rPr>
-          <w:rFonts w:ascii="Times New Roman" w:hAnsi="Times New Roman" w:cs="Times New Roman"/>
-          <w:sz w:val="28"/>
-          <w:szCs w:val="28"/>
-          <w:lang w:val="ru-RU"/>
-        </w:rPr>
-        <w:t>знайти</w:t>
-      </w:r>
-      <w:proofErr w:type="spellEnd"/>
-      <w:r>
-        <w:rPr>
-          <w:rFonts w:ascii="Times New Roman" w:hAnsi="Times New Roman" w:cs="Times New Roman"/>
-          <w:sz w:val="28"/>
-          <w:szCs w:val="28"/>
-          <w:lang w:val="ru-RU"/>
-        </w:rPr>
-        <w:t xml:space="preserve"> </w:t>
-      </w:r>
-      <w:proofErr w:type="spellStart"/>
-      <w:r>
-        <w:rPr>
-          <w:rFonts w:ascii="Times New Roman" w:hAnsi="Times New Roman" w:cs="Times New Roman"/>
-          <w:sz w:val="28"/>
-          <w:szCs w:val="28"/>
-          <w:lang w:val="ru-RU"/>
-        </w:rPr>
-        <w:t>точне</w:t>
-      </w:r>
-      <w:proofErr w:type="spellEnd"/>
-      <w:r>
-        <w:rPr>
-          <w:rFonts w:ascii="Times New Roman" w:hAnsi="Times New Roman" w:cs="Times New Roman"/>
-          <w:sz w:val="28"/>
-          <w:szCs w:val="28"/>
-          <w:lang w:val="ru-RU"/>
-        </w:rPr>
-        <w:t xml:space="preserve"> </w:t>
-      </w:r>
-      <w:proofErr w:type="spellStart"/>
-      <w:r>
-        <w:rPr>
-          <w:rFonts w:ascii="Times New Roman" w:hAnsi="Times New Roman" w:cs="Times New Roman"/>
-          <w:sz w:val="28"/>
-          <w:szCs w:val="28"/>
-          <w:lang w:val="ru-RU"/>
-        </w:rPr>
-        <w:t>значення</w:t>
-      </w:r>
-      <w:proofErr w:type="spellEnd"/>
-      <w:r>
-        <w:rPr>
-          <w:rFonts w:ascii="Times New Roman" w:hAnsi="Times New Roman" w:cs="Times New Roman"/>
-          <w:sz w:val="28"/>
-          <w:szCs w:val="28"/>
-          <w:lang w:val="ru-RU"/>
-        </w:rPr>
-        <w:t xml:space="preserve"> </w:t>
-      </w:r>
-      <w:proofErr w:type="spellStart"/>
-      <w:r>
-        <w:rPr>
-          <w:rFonts w:ascii="Times New Roman" w:hAnsi="Times New Roman" w:cs="Times New Roman"/>
-          <w:sz w:val="28"/>
-          <w:szCs w:val="28"/>
-          <w:lang w:val="ru-RU"/>
-        </w:rPr>
-        <w:t>функції</w:t>
-      </w:r>
-      <w:proofErr w:type="spellEnd"/>
+        <w:t>Для порівняння знайти точне значення функції</w:t>
+      </w:r>
       <w:r>
         <w:rPr>
           <w:rFonts w:ascii="Times New Roman" w:hAnsi="Times New Roman" w:cs="Times New Roman"/>
@@ -5063,25 +4103,7 @@
           <w:sz w:val="28"/>
           <w:szCs w:val="28"/>
         </w:rPr>
-        <w:t xml:space="preserve">VNS </w:t>
-      </w:r>
-      <w:proofErr w:type="spellStart"/>
-      <w:r>
-        <w:rPr>
-          <w:rFonts w:ascii="Times New Roman" w:hAnsi="Times New Roman" w:cs="Times New Roman"/>
-          <w:sz w:val="28"/>
-          <w:szCs w:val="28"/>
-        </w:rPr>
-        <w:t>Lab</w:t>
-      </w:r>
-      <w:proofErr w:type="spellEnd"/>
-      <w:r>
-        <w:rPr>
-          <w:rFonts w:ascii="Times New Roman" w:hAnsi="Times New Roman" w:cs="Times New Roman"/>
-          <w:sz w:val="28"/>
-          <w:szCs w:val="28"/>
-        </w:rPr>
-        <w:t xml:space="preserve"> </w:t>
+        <w:t xml:space="preserve">VNS Lab </w:t>
       </w:r>
       <w:r>
         <w:rPr>
@@ -5099,23 +4121,13 @@
         </w:rPr>
         <w:t xml:space="preserve">- </w:t>
       </w:r>
-      <w:proofErr w:type="spellStart"/>
-      <w:r>
-        <w:rPr>
-          <w:rFonts w:ascii="Times New Roman" w:hAnsi="Times New Roman" w:cs="Times New Roman"/>
-          <w:sz w:val="28"/>
-          <w:szCs w:val="28"/>
-        </w:rPr>
-        <w:t>Task</w:t>
-      </w:r>
-      <w:proofErr w:type="spellEnd"/>
-      <w:r>
-        <w:rPr>
-          <w:rFonts w:ascii="Times New Roman" w:hAnsi="Times New Roman" w:cs="Times New Roman"/>
-          <w:sz w:val="28"/>
-          <w:szCs w:val="28"/>
-        </w:rPr>
-        <w:t xml:space="preserve"> </w:t>
+      <w:r>
+        <w:rPr>
+          <w:rFonts w:ascii="Times New Roman" w:hAnsi="Times New Roman" w:cs="Times New Roman"/>
+          <w:sz w:val="28"/>
+          <w:szCs w:val="28"/>
+        </w:rPr>
+        <w:t xml:space="preserve">Task </w:t>
       </w:r>
       <w:r>
         <w:rPr>
@@ -5225,25 +4237,7 @@
           <w:sz w:val="28"/>
           <w:szCs w:val="28"/>
         </w:rPr>
-        <w:t xml:space="preserve">Написати функцію </w:t>
-      </w:r>
-      <w:proofErr w:type="spellStart"/>
-      <w:r>
-        <w:rPr>
-          <w:rFonts w:ascii="Times New Roman" w:hAnsi="Times New Roman" w:cs="Times New Roman"/>
-          <w:sz w:val="28"/>
-          <w:szCs w:val="28"/>
-        </w:rPr>
-        <w:t>kvadr</w:t>
-      </w:r>
-      <w:proofErr w:type="spellEnd"/>
-      <w:r>
-        <w:rPr>
-          <w:rFonts w:ascii="Times New Roman" w:hAnsi="Times New Roman" w:cs="Times New Roman"/>
-          <w:sz w:val="28"/>
-          <w:szCs w:val="28"/>
-        </w:rPr>
-        <w:t xml:space="preserve"> зі змінною кількістю параметрів, що визначає</w:t>
+        <w:t>Написати функцію kvadr зі змінною кількістю параметрів, що визначає</w:t>
       </w:r>
     </w:p>
     <w:p>
@@ -5262,79 +4256,7 @@
           <w:sz w:val="28"/>
           <w:szCs w:val="28"/>
         </w:rPr>
-        <w:t xml:space="preserve">кількість чисел, що є точними квадратами (2, 4, 9, 16,. . . ) типу </w:t>
-      </w:r>
-      <w:proofErr w:type="spellStart"/>
-      <w:r>
-        <w:rPr>
-          <w:rFonts w:ascii="Times New Roman" w:hAnsi="Times New Roman" w:cs="Times New Roman"/>
-          <w:sz w:val="28"/>
-          <w:szCs w:val="28"/>
-        </w:rPr>
-        <w:t>int</w:t>
-      </w:r>
-      <w:proofErr w:type="spellEnd"/>
-      <w:r>
-        <w:rPr>
-          <w:rFonts w:ascii="Times New Roman" w:hAnsi="Times New Roman" w:cs="Times New Roman"/>
-          <w:sz w:val="28"/>
-          <w:szCs w:val="28"/>
-        </w:rPr>
-        <w:t xml:space="preserve">. Написати </w:t>
-      </w:r>
-      <w:proofErr w:type="spellStart"/>
-      <w:r>
-        <w:rPr>
-          <w:rFonts w:ascii="Times New Roman" w:hAnsi="Times New Roman" w:cs="Times New Roman"/>
-          <w:sz w:val="28"/>
-          <w:szCs w:val="28"/>
-        </w:rPr>
-        <w:t>викликаючу</w:t>
-      </w:r>
-      <w:proofErr w:type="spellEnd"/>
-      <w:r>
-        <w:rPr>
-          <w:rFonts w:ascii="Times New Roman" w:hAnsi="Times New Roman" w:cs="Times New Roman"/>
-          <w:sz w:val="28"/>
-          <w:szCs w:val="28"/>
-        </w:rPr>
-        <w:t xml:space="preserve"> функцію </w:t>
-      </w:r>
-      <w:proofErr w:type="spellStart"/>
-      <w:r>
-        <w:rPr>
-          <w:rFonts w:ascii="Times New Roman" w:hAnsi="Times New Roman" w:cs="Times New Roman"/>
-          <w:sz w:val="28"/>
-          <w:szCs w:val="28"/>
-        </w:rPr>
-        <w:t>main</w:t>
-      </w:r>
-      <w:proofErr w:type="spellEnd"/>
-      <w:r>
-        <w:rPr>
-          <w:rFonts w:ascii="Times New Roman" w:hAnsi="Times New Roman" w:cs="Times New Roman"/>
-          <w:sz w:val="28"/>
-          <w:szCs w:val="28"/>
-        </w:rPr>
-        <w:t xml:space="preserve">, що звертається до функції </w:t>
-      </w:r>
-      <w:proofErr w:type="spellStart"/>
-      <w:r>
-        <w:rPr>
-          <w:rFonts w:ascii="Times New Roman" w:hAnsi="Times New Roman" w:cs="Times New Roman"/>
-          <w:sz w:val="28"/>
-          <w:szCs w:val="28"/>
-        </w:rPr>
-        <w:t>kvadr</w:t>
-      </w:r>
-      <w:proofErr w:type="spellEnd"/>
-      <w:r>
-        <w:rPr>
-          <w:rFonts w:ascii="Times New Roman" w:hAnsi="Times New Roman" w:cs="Times New Roman"/>
-          <w:sz w:val="28"/>
-          <w:szCs w:val="28"/>
-        </w:rPr>
-        <w:t xml:space="preserve"> не менше трьох разів з кількістю параметрів 3, 7, 11.</w:t>
+        <w:t>кількість чисел, що є точними квадратами (2, 4, 9, 16,. . . ) типу int. Написати викликаючу функцію main, що звертається до функції kvadr не менше трьох разів з кількістю параметрів 3, 7, 11.</w:t>
       </w:r>
     </w:p>
     <w:p>
@@ -5382,25 +4304,7 @@
           <w:sz w:val="28"/>
           <w:szCs w:val="28"/>
         </w:rPr>
-        <w:t xml:space="preserve"> VNS </w:t>
-      </w:r>
-      <w:proofErr w:type="spellStart"/>
-      <w:r>
-        <w:rPr>
-          <w:rFonts w:ascii="Times New Roman" w:hAnsi="Times New Roman" w:cs="Times New Roman"/>
-          <w:sz w:val="28"/>
-          <w:szCs w:val="28"/>
-        </w:rPr>
-        <w:t>Lab</w:t>
-      </w:r>
-      <w:proofErr w:type="spellEnd"/>
-      <w:r>
-        <w:rPr>
-          <w:rFonts w:ascii="Times New Roman" w:hAnsi="Times New Roman" w:cs="Times New Roman"/>
-          <w:sz w:val="28"/>
-          <w:szCs w:val="28"/>
-        </w:rPr>
-        <w:t xml:space="preserve"> </w:t>
+        <w:t xml:space="preserve"> VNS Lab </w:t>
       </w:r>
       <w:r>
         <w:rPr>
@@ -5416,25 +4320,7 @@
           <w:sz w:val="28"/>
           <w:szCs w:val="28"/>
         </w:rPr>
-        <w:t xml:space="preserve"> - </w:t>
-      </w:r>
-      <w:proofErr w:type="spellStart"/>
-      <w:r>
-        <w:rPr>
-          <w:rFonts w:ascii="Times New Roman" w:hAnsi="Times New Roman" w:cs="Times New Roman"/>
-          <w:sz w:val="28"/>
-          <w:szCs w:val="28"/>
-        </w:rPr>
-        <w:t>Task</w:t>
-      </w:r>
-      <w:proofErr w:type="spellEnd"/>
-      <w:r>
-        <w:rPr>
-          <w:rFonts w:ascii="Times New Roman" w:hAnsi="Times New Roman" w:cs="Times New Roman"/>
-          <w:sz w:val="28"/>
-          <w:szCs w:val="28"/>
-        </w:rPr>
-        <w:t xml:space="preserve"> </w:t>
+        <w:t xml:space="preserve"> - Task </w:t>
       </w:r>
       <w:r>
         <w:rPr>
@@ -5510,7 +4396,6 @@
           <w:szCs w:val="28"/>
         </w:rPr>
       </w:pPr>
-      <w:proofErr w:type="spellStart"/>
       <w:r>
         <w:rPr>
           <w:rFonts w:ascii="Times New Roman" w:hAnsi="Times New Roman" w:cs="Times New Roman"/>
@@ -5518,149 +4403,8 @@
           <w:szCs w:val="28"/>
           <w:lang w:val="ru-RU"/>
         </w:rPr>
-        <w:t>Написати</w:t>
-      </w:r>
-      <w:proofErr w:type="spellEnd"/>
-      <w:r>
-        <w:rPr>
-          <w:rFonts w:ascii="Times New Roman" w:hAnsi="Times New Roman" w:cs="Times New Roman"/>
-          <w:sz w:val="28"/>
-          <w:szCs w:val="28"/>
-          <w:lang w:val="ru-RU"/>
-        </w:rPr>
-        <w:t xml:space="preserve"> </w:t>
-      </w:r>
-      <w:proofErr w:type="spellStart"/>
-      <w:r>
-        <w:rPr>
-          <w:rFonts w:ascii="Times New Roman" w:hAnsi="Times New Roman" w:cs="Times New Roman"/>
-          <w:sz w:val="28"/>
-          <w:szCs w:val="28"/>
-          <w:lang w:val="ru-RU"/>
-        </w:rPr>
-        <w:t>перевантажені</w:t>
-      </w:r>
-      <w:proofErr w:type="spellEnd"/>
-      <w:r>
-        <w:rPr>
-          <w:rFonts w:ascii="Times New Roman" w:hAnsi="Times New Roman" w:cs="Times New Roman"/>
-          <w:sz w:val="28"/>
-          <w:szCs w:val="28"/>
-          <w:lang w:val="ru-RU"/>
-        </w:rPr>
-        <w:t xml:space="preserve"> </w:t>
-      </w:r>
-      <w:proofErr w:type="spellStart"/>
-      <w:r>
-        <w:rPr>
-          <w:rFonts w:ascii="Times New Roman" w:hAnsi="Times New Roman" w:cs="Times New Roman"/>
-          <w:sz w:val="28"/>
-          <w:szCs w:val="28"/>
-          <w:lang w:val="ru-RU"/>
-        </w:rPr>
-        <w:t>функції</w:t>
-      </w:r>
-      <w:proofErr w:type="spellEnd"/>
-      <w:r>
-        <w:rPr>
-          <w:rFonts w:ascii="Times New Roman" w:hAnsi="Times New Roman" w:cs="Times New Roman"/>
-          <w:sz w:val="28"/>
-          <w:szCs w:val="28"/>
-          <w:lang w:val="ru-RU"/>
-        </w:rPr>
-        <w:t xml:space="preserve"> й </w:t>
-      </w:r>
-      <w:proofErr w:type="spellStart"/>
-      <w:r>
-        <w:rPr>
-          <w:rFonts w:ascii="Times New Roman" w:hAnsi="Times New Roman" w:cs="Times New Roman"/>
-          <w:sz w:val="28"/>
-          <w:szCs w:val="28"/>
-          <w:lang w:val="ru-RU"/>
-        </w:rPr>
-        <w:t>основну</w:t>
-      </w:r>
-      <w:proofErr w:type="spellEnd"/>
-      <w:r>
-        <w:rPr>
-          <w:rFonts w:ascii="Times New Roman" w:hAnsi="Times New Roman" w:cs="Times New Roman"/>
-          <w:sz w:val="28"/>
-          <w:szCs w:val="28"/>
-          <w:lang w:val="ru-RU"/>
-        </w:rPr>
-        <w:t xml:space="preserve"> </w:t>
-      </w:r>
-      <w:proofErr w:type="spellStart"/>
-      <w:r>
-        <w:rPr>
-          <w:rFonts w:ascii="Times New Roman" w:hAnsi="Times New Roman" w:cs="Times New Roman"/>
-          <w:sz w:val="28"/>
-          <w:szCs w:val="28"/>
-          <w:lang w:val="ru-RU"/>
-        </w:rPr>
-        <w:t>програму</w:t>
-      </w:r>
-      <w:proofErr w:type="spellEnd"/>
-      <w:r>
-        <w:rPr>
-          <w:rFonts w:ascii="Times New Roman" w:hAnsi="Times New Roman" w:cs="Times New Roman"/>
-          <w:sz w:val="28"/>
-          <w:szCs w:val="28"/>
-          <w:lang w:val="ru-RU"/>
-        </w:rPr>
-        <w:t xml:space="preserve">, </w:t>
-      </w:r>
-      <w:proofErr w:type="spellStart"/>
-      <w:r>
-        <w:rPr>
-          <w:rFonts w:ascii="Times New Roman" w:hAnsi="Times New Roman" w:cs="Times New Roman"/>
-          <w:sz w:val="28"/>
-          <w:szCs w:val="28"/>
-          <w:lang w:val="ru-RU"/>
-        </w:rPr>
-        <w:t>що</w:t>
-      </w:r>
-      <w:proofErr w:type="spellEnd"/>
-      <w:r>
-        <w:rPr>
-          <w:rFonts w:ascii="Times New Roman" w:hAnsi="Times New Roman" w:cs="Times New Roman"/>
-          <w:sz w:val="28"/>
-          <w:szCs w:val="28"/>
-          <w:lang w:val="ru-RU"/>
-        </w:rPr>
-        <w:t xml:space="preserve"> </w:t>
-      </w:r>
-      <w:proofErr w:type="spellStart"/>
-      <w:r>
-        <w:rPr>
-          <w:rFonts w:ascii="Times New Roman" w:hAnsi="Times New Roman" w:cs="Times New Roman"/>
-          <w:sz w:val="28"/>
-          <w:szCs w:val="28"/>
-          <w:lang w:val="ru-RU"/>
-        </w:rPr>
-        <w:t>їх</w:t>
-      </w:r>
-      <w:proofErr w:type="spellEnd"/>
-      <w:r>
-        <w:rPr>
-          <w:rFonts w:ascii="Times New Roman" w:hAnsi="Times New Roman" w:cs="Times New Roman"/>
-          <w:sz w:val="28"/>
-          <w:szCs w:val="28"/>
-          <w:lang w:val="ru-RU"/>
-        </w:rPr>
-        <w:t xml:space="preserve"> </w:t>
-      </w:r>
-      <w:proofErr w:type="spellStart"/>
-      <w:r>
-        <w:rPr>
-          <w:rFonts w:ascii="Times New Roman" w:hAnsi="Times New Roman" w:cs="Times New Roman"/>
-          <w:sz w:val="28"/>
-          <w:szCs w:val="28"/>
-          <w:lang w:val="ru-RU"/>
-        </w:rPr>
-        <w:t>викликає</w:t>
-      </w:r>
-      <w:proofErr w:type="spellEnd"/>
+        <w:t>Написати перевантажені функції й основну програму, що їх викликає</w:t>
+      </w:r>
       <w:r>
         <w:rPr>
           <w:rFonts w:ascii="Times New Roman" w:hAnsi="Times New Roman" w:cs="Times New Roman"/>
@@ -6104,23 +4848,13 @@
           <w:szCs w:val="28"/>
         </w:rPr>
       </w:pPr>
-      <w:proofErr w:type="spellStart"/>
-      <w:r>
-        <w:rPr>
-          <w:rFonts w:ascii="Times New Roman" w:hAnsi="Times New Roman" w:cs="Times New Roman"/>
-          <w:sz w:val="28"/>
-          <w:szCs w:val="28"/>
-        </w:rPr>
-        <w:t>for</w:t>
-      </w:r>
-      <w:proofErr w:type="spellEnd"/>
-      <w:r>
-        <w:rPr>
-          <w:rFonts w:ascii="Times New Roman" w:hAnsi="Times New Roman" w:cs="Times New Roman"/>
-          <w:sz w:val="28"/>
-          <w:szCs w:val="28"/>
-        </w:rPr>
-        <w:t>( ) { … }</w:t>
+      <w:r>
+        <w:rPr>
+          <w:rFonts w:ascii="Times New Roman" w:hAnsi="Times New Roman" w:cs="Times New Roman"/>
+          <w:sz w:val="28"/>
+          <w:szCs w:val="28"/>
+        </w:rPr>
+        <w:t>for( ) { … }</w:t>
       </w:r>
     </w:p>
     <w:p>
@@ -6139,34 +4873,14 @@
           <w:szCs w:val="28"/>
         </w:rPr>
       </w:pPr>
-      <w:proofErr w:type="spellStart"/>
-      <w:r>
-        <w:rPr>
-          <w:rFonts w:ascii="Times New Roman" w:hAnsi="Times New Roman" w:cs="Times New Roman"/>
-          <w:sz w:val="28"/>
-          <w:szCs w:val="28"/>
-        </w:rPr>
-        <w:t>for</w:t>
-      </w:r>
-      <w:proofErr w:type="spellEnd"/>
-      <w:r>
-        <w:rPr>
-          <w:rFonts w:ascii="Times New Roman" w:hAnsi="Times New Roman" w:cs="Times New Roman"/>
-          <w:sz w:val="28"/>
-          <w:szCs w:val="28"/>
-        </w:rPr>
-        <w:t xml:space="preserve"> </w:t>
-      </w:r>
-      <w:proofErr w:type="spellStart"/>
-      <w:r>
-        <w:rPr>
-          <w:rFonts w:ascii="Times New Roman" w:hAnsi="Times New Roman" w:cs="Times New Roman"/>
-          <w:sz w:val="28"/>
-          <w:szCs w:val="28"/>
-        </w:rPr>
-        <w:t>each</w:t>
-      </w:r>
-      <w:proofErr w:type="spellEnd"/>
+      <w:r>
+        <w:rPr>
+          <w:rFonts w:ascii="Times New Roman" w:hAnsi="Times New Roman" w:cs="Times New Roman"/>
+          <w:sz w:val="28"/>
+          <w:szCs w:val="28"/>
+        </w:rPr>
+        <w:t>for each</w:t>
+      </w:r>
     </w:p>
     <w:p>
       <w:pPr>
@@ -6184,23 +4898,13 @@
           <w:szCs w:val="28"/>
         </w:rPr>
       </w:pPr>
-      <w:proofErr w:type="spellStart"/>
-      <w:r>
-        <w:rPr>
-          <w:rFonts w:ascii="Times New Roman" w:hAnsi="Times New Roman" w:cs="Times New Roman"/>
-          <w:sz w:val="28"/>
-          <w:szCs w:val="28"/>
-        </w:rPr>
-        <w:t>while</w:t>
-      </w:r>
-      <w:proofErr w:type="spellEnd"/>
-      <w:r>
-        <w:rPr>
-          <w:rFonts w:ascii="Times New Roman" w:hAnsi="Times New Roman" w:cs="Times New Roman"/>
-          <w:sz w:val="28"/>
-          <w:szCs w:val="28"/>
-        </w:rPr>
-        <w:t>( ) { … }</w:t>
+      <w:r>
+        <w:rPr>
+          <w:rFonts w:ascii="Times New Roman" w:hAnsi="Times New Roman" w:cs="Times New Roman"/>
+          <w:sz w:val="28"/>
+          <w:szCs w:val="28"/>
+        </w:rPr>
+        <w:t>while( ) { … }</w:t>
       </w:r>
     </w:p>
     <w:p>
@@ -6219,41 +4923,13 @@
           <w:szCs w:val="28"/>
         </w:rPr>
       </w:pPr>
-      <w:proofErr w:type="spellStart"/>
-      <w:r>
-        <w:rPr>
-          <w:rFonts w:ascii="Times New Roman" w:hAnsi="Times New Roman" w:cs="Times New Roman"/>
-          <w:sz w:val="28"/>
-          <w:szCs w:val="28"/>
-        </w:rPr>
-        <w:t>do</w:t>
-      </w:r>
-      <w:proofErr w:type="spellEnd"/>
-      <w:r>
-        <w:rPr>
-          <w:rFonts w:ascii="Times New Roman" w:hAnsi="Times New Roman" w:cs="Times New Roman"/>
-          <w:sz w:val="28"/>
-          <w:szCs w:val="28"/>
-        </w:rPr>
-        <w:t xml:space="preserve"> { … } </w:t>
-      </w:r>
-      <w:proofErr w:type="spellStart"/>
-      <w:r>
-        <w:rPr>
-          <w:rFonts w:ascii="Times New Roman" w:hAnsi="Times New Roman" w:cs="Times New Roman"/>
-          <w:sz w:val="28"/>
-          <w:szCs w:val="28"/>
-        </w:rPr>
-        <w:t>while</w:t>
-      </w:r>
-      <w:proofErr w:type="spellEnd"/>
-      <w:r>
-        <w:rPr>
-          <w:rFonts w:ascii="Times New Roman" w:hAnsi="Times New Roman" w:cs="Times New Roman"/>
-          <w:sz w:val="28"/>
-          <w:szCs w:val="28"/>
-        </w:rPr>
-        <w:t>( )</w:t>
+      <w:r>
+        <w:rPr>
+          <w:rFonts w:ascii="Times New Roman" w:hAnsi="Times New Roman" w:cs="Times New Roman"/>
+          <w:sz w:val="28"/>
+          <w:szCs w:val="28"/>
+        </w:rPr>
+        <w:t>do { … } while( )</w:t>
       </w:r>
     </w:p>
     <w:p>
@@ -6272,34 +4948,14 @@
           <w:szCs w:val="28"/>
         </w:rPr>
       </w:pPr>
-      <w:proofErr w:type="spellStart"/>
-      <w:r>
-        <w:rPr>
-          <w:rFonts w:ascii="Times New Roman" w:hAnsi="Times New Roman" w:cs="Times New Roman"/>
-          <w:sz w:val="28"/>
-          <w:szCs w:val="28"/>
-        </w:rPr>
-        <w:t>go</w:t>
-      </w:r>
-      <w:proofErr w:type="spellEnd"/>
-      <w:r>
-        <w:rPr>
-          <w:rFonts w:ascii="Times New Roman" w:hAnsi="Times New Roman" w:cs="Times New Roman"/>
-          <w:sz w:val="28"/>
-          <w:szCs w:val="28"/>
-        </w:rPr>
-        <w:t xml:space="preserve"> </w:t>
-      </w:r>
-      <w:proofErr w:type="spellStart"/>
-      <w:r>
-        <w:rPr>
-          <w:rFonts w:ascii="Times New Roman" w:hAnsi="Times New Roman" w:cs="Times New Roman"/>
-          <w:sz w:val="28"/>
-          <w:szCs w:val="28"/>
-        </w:rPr>
-        <w:t>to</w:t>
-      </w:r>
-      <w:proofErr w:type="spellEnd"/>
+      <w:r>
+        <w:rPr>
+          <w:rFonts w:ascii="Times New Roman" w:hAnsi="Times New Roman" w:cs="Times New Roman"/>
+          <w:sz w:val="28"/>
+          <w:szCs w:val="28"/>
+        </w:rPr>
+        <w:t>go to</w:t>
+      </w:r>
     </w:p>
     <w:p>
       <w:pPr>
@@ -6339,23 +4995,13 @@
           <w:szCs w:val="28"/>
         </w:rPr>
       </w:pPr>
-      <w:proofErr w:type="spellStart"/>
-      <w:r>
-        <w:rPr>
-          <w:rFonts w:ascii="Times New Roman" w:hAnsi="Times New Roman" w:cs="Times New Roman"/>
-          <w:sz w:val="28"/>
-          <w:szCs w:val="28"/>
-        </w:rPr>
-        <w:t>while</w:t>
-      </w:r>
-      <w:proofErr w:type="spellEnd"/>
-      <w:r>
-        <w:rPr>
-          <w:rFonts w:ascii="Times New Roman" w:hAnsi="Times New Roman" w:cs="Times New Roman"/>
-          <w:sz w:val="28"/>
-          <w:szCs w:val="28"/>
-        </w:rPr>
-        <w:t>: продовжувати працювати, доки користувач не вирішить вийти.</w:t>
+      <w:r>
+        <w:rPr>
+          <w:rFonts w:ascii="Times New Roman" w:hAnsi="Times New Roman" w:cs="Times New Roman"/>
+          <w:sz w:val="28"/>
+          <w:szCs w:val="28"/>
+        </w:rPr>
+        <w:t>while: продовжувати працювати, доки користувач не вирішить вийти.</w:t>
       </w:r>
     </w:p>
     <w:p>
@@ -6371,7 +5017,6 @@
           <w:szCs w:val="28"/>
         </w:rPr>
       </w:pPr>
-      <w:proofErr w:type="spellStart"/>
       <w:r>
         <w:rPr>
           <w:rFonts w:ascii="Times New Roman" w:hAnsi="Times New Roman" w:cs="Times New Roman"/>
@@ -6379,34 +5024,7 @@
           <w:szCs w:val="28"/>
         </w:rPr>
         <w:lastRenderedPageBreak/>
-        <w:t>do</w:t>
-      </w:r>
-      <w:proofErr w:type="spellEnd"/>
-      <w:r>
-        <w:rPr>
-          <w:rFonts w:ascii="Times New Roman" w:hAnsi="Times New Roman" w:cs="Times New Roman"/>
-          <w:sz w:val="28"/>
-          <w:szCs w:val="28"/>
-        </w:rPr>
-        <w:t xml:space="preserve"> </w:t>
-      </w:r>
-      <w:proofErr w:type="spellStart"/>
-      <w:r>
-        <w:rPr>
-          <w:rFonts w:ascii="Times New Roman" w:hAnsi="Times New Roman" w:cs="Times New Roman"/>
-          <w:sz w:val="28"/>
-          <w:szCs w:val="28"/>
-        </w:rPr>
-        <w:t>while</w:t>
-      </w:r>
-      <w:proofErr w:type="spellEnd"/>
-      <w:r>
-        <w:rPr>
-          <w:rFonts w:ascii="Times New Roman" w:hAnsi="Times New Roman" w:cs="Times New Roman"/>
-          <w:sz w:val="28"/>
-          <w:szCs w:val="28"/>
-        </w:rPr>
-        <w:t>: Після кожної операції (позичити, повернути, перерахувати) запитуйте користувача, чи хоче він виконати іншу операцію. Якщо так, поверніться назад.</w:t>
+        <w:t>do while: Після кожної операції (позичити, повернути, перерахувати) запитуйте користувача, чи хоче він виконати іншу операцію. Якщо так, поверніться назад.</w:t>
       </w:r>
     </w:p>
     <w:p>
@@ -6422,23 +5040,13 @@
           <w:szCs w:val="28"/>
         </w:rPr>
       </w:pPr>
-      <w:proofErr w:type="spellStart"/>
-      <w:r>
-        <w:rPr>
-          <w:rFonts w:ascii="Times New Roman" w:hAnsi="Times New Roman" w:cs="Times New Roman"/>
-          <w:sz w:val="28"/>
-          <w:szCs w:val="28"/>
-        </w:rPr>
-        <w:t>for</w:t>
-      </w:r>
-      <w:proofErr w:type="spellEnd"/>
-      <w:r>
-        <w:rPr>
-          <w:rFonts w:ascii="Times New Roman" w:hAnsi="Times New Roman" w:cs="Times New Roman"/>
-          <w:sz w:val="28"/>
-          <w:szCs w:val="28"/>
-        </w:rPr>
-        <w:t>: список усіх книг за допомогою циклу.</w:t>
+      <w:r>
+        <w:rPr>
+          <w:rFonts w:ascii="Times New Roman" w:hAnsi="Times New Roman" w:cs="Times New Roman"/>
+          <w:sz w:val="28"/>
+          <w:szCs w:val="28"/>
+        </w:rPr>
+        <w:t>for: список усіх книг за допомогою циклу.</w:t>
       </w:r>
     </w:p>
     <w:p>
@@ -6454,41 +5062,13 @@
           <w:szCs w:val="28"/>
         </w:rPr>
       </w:pPr>
-      <w:proofErr w:type="spellStart"/>
-      <w:r>
-        <w:rPr>
-          <w:rFonts w:ascii="Times New Roman" w:hAnsi="Times New Roman" w:cs="Times New Roman"/>
-          <w:sz w:val="28"/>
-          <w:szCs w:val="28"/>
-        </w:rPr>
-        <w:t>for</w:t>
-      </w:r>
-      <w:proofErr w:type="spellEnd"/>
-      <w:r>
-        <w:rPr>
-          <w:rFonts w:ascii="Times New Roman" w:hAnsi="Times New Roman" w:cs="Times New Roman"/>
-          <w:sz w:val="28"/>
-          <w:szCs w:val="28"/>
-        </w:rPr>
-        <w:t xml:space="preserve"> </w:t>
-      </w:r>
-      <w:proofErr w:type="spellStart"/>
-      <w:r>
-        <w:rPr>
-          <w:rFonts w:ascii="Times New Roman" w:hAnsi="Times New Roman" w:cs="Times New Roman"/>
-          <w:sz w:val="28"/>
-          <w:szCs w:val="28"/>
-        </w:rPr>
-        <w:t>each</w:t>
-      </w:r>
-      <w:proofErr w:type="spellEnd"/>
-      <w:r>
-        <w:rPr>
-          <w:rFonts w:ascii="Times New Roman" w:hAnsi="Times New Roman" w:cs="Times New Roman"/>
-          <w:sz w:val="28"/>
-          <w:szCs w:val="28"/>
-        </w:rPr>
-        <w:t>: перевірити наявність кожної книги.</w:t>
+      <w:r>
+        <w:rPr>
+          <w:rFonts w:ascii="Times New Roman" w:hAnsi="Times New Roman" w:cs="Times New Roman"/>
+          <w:sz w:val="28"/>
+          <w:szCs w:val="28"/>
+        </w:rPr>
+        <w:t>for each: перевірити наявність кожної книги.</w:t>
       </w:r>
     </w:p>
     <w:p>
@@ -6504,41 +5084,13 @@
           <w:szCs w:val="28"/>
         </w:rPr>
       </w:pPr>
-      <w:proofErr w:type="spellStart"/>
-      <w:r>
-        <w:rPr>
-          <w:rFonts w:ascii="Times New Roman" w:hAnsi="Times New Roman" w:cs="Times New Roman"/>
-          <w:sz w:val="28"/>
-          <w:szCs w:val="28"/>
-        </w:rPr>
-        <w:t>goto</w:t>
-      </w:r>
-      <w:proofErr w:type="spellEnd"/>
-      <w:r>
-        <w:rPr>
-          <w:rFonts w:ascii="Times New Roman" w:hAnsi="Times New Roman" w:cs="Times New Roman"/>
-          <w:sz w:val="28"/>
-          <w:szCs w:val="28"/>
-        </w:rPr>
-        <w:t xml:space="preserve">: якщо користувач вводить неправильний вибір, використовуйте </w:t>
-      </w:r>
-      <w:proofErr w:type="spellStart"/>
-      <w:r>
-        <w:rPr>
-          <w:rFonts w:ascii="Times New Roman" w:hAnsi="Times New Roman" w:cs="Times New Roman"/>
-          <w:sz w:val="28"/>
-          <w:szCs w:val="28"/>
-        </w:rPr>
-        <w:t>goto</w:t>
-      </w:r>
-      <w:proofErr w:type="spellEnd"/>
-      <w:r>
-        <w:rPr>
-          <w:rFonts w:ascii="Times New Roman" w:hAnsi="Times New Roman" w:cs="Times New Roman"/>
-          <w:sz w:val="28"/>
-          <w:szCs w:val="28"/>
-        </w:rPr>
-        <w:t>, щоб перенаправити його до головного меню.</w:t>
+      <w:r>
+        <w:rPr>
+          <w:rFonts w:ascii="Times New Roman" w:hAnsi="Times New Roman" w:cs="Times New Roman"/>
+          <w:sz w:val="28"/>
+          <w:szCs w:val="28"/>
+        </w:rPr>
+        <w:t>goto: якщо користувач вводить неправильний вибір, використовуйте goto, щоб перенаправити його до головного меню.</w:t>
       </w:r>
     </w:p>
     <w:p>
@@ -6698,43 +5250,7 @@
           <w:sz w:val="28"/>
           <w:szCs w:val="28"/>
         </w:rPr>
-        <w:t>Тобто, якщо офіси будуть збудовані в порядку p1,p2,...,</w:t>
-      </w:r>
-      <w:proofErr w:type="spellStart"/>
-      <w:r>
-        <w:rPr>
-          <w:rFonts w:ascii="Times New Roman" w:hAnsi="Times New Roman" w:cs="Times New Roman"/>
-          <w:sz w:val="28"/>
-          <w:szCs w:val="28"/>
-        </w:rPr>
-        <w:t>pn</w:t>
-      </w:r>
-      <w:proofErr w:type="spellEnd"/>
-      <w:r>
-        <w:rPr>
-          <w:rFonts w:ascii="Times New Roman" w:hAnsi="Times New Roman" w:cs="Times New Roman"/>
-          <w:sz w:val="28"/>
-          <w:szCs w:val="28"/>
-        </w:rPr>
-        <w:t xml:space="preserve">, то перший офіс почнеться в точці 0 і закінчиться в точці lp1, другий почнеться в lp1 і закінчиться в lp1+lp2 і </w:t>
-      </w:r>
-      <w:proofErr w:type="spellStart"/>
-      <w:r>
-        <w:rPr>
-          <w:rFonts w:ascii="Times New Roman" w:hAnsi="Times New Roman" w:cs="Times New Roman"/>
-          <w:sz w:val="28"/>
-          <w:szCs w:val="28"/>
-        </w:rPr>
-        <w:t>т.д</w:t>
-      </w:r>
-      <w:proofErr w:type="spellEnd"/>
-      <w:r>
-        <w:rPr>
-          <w:rFonts w:ascii="Times New Roman" w:hAnsi="Times New Roman" w:cs="Times New Roman"/>
-          <w:sz w:val="28"/>
-          <w:szCs w:val="28"/>
-        </w:rPr>
-        <w:t>. Двері кожного офісу завжди є в кінці будинку, який є ближчим до стоянки.</w:t>
+        <w:t>Тобто, якщо офіси будуть збудовані в порядку p1,p2,...,pn, то перший офіс почнеться в точці 0 і закінчиться в точці lp1, другий почнеться в lp1 і закінчиться в lp1+lp2 і т.д. Двері кожного офісу завжди є в кінці будинку, який є ближчим до стоянки.</w:t>
       </w:r>
     </w:p>
     <w:p>
@@ -6994,25 +5510,7 @@
           <w:sz w:val="28"/>
           <w:szCs w:val="28"/>
         </w:rPr>
-        <w:t xml:space="preserve">VNS </w:t>
-      </w:r>
-      <w:proofErr w:type="spellStart"/>
-      <w:r>
-        <w:rPr>
-          <w:rFonts w:ascii="Times New Roman" w:hAnsi="Times New Roman" w:cs="Times New Roman"/>
-          <w:sz w:val="28"/>
-          <w:szCs w:val="28"/>
-        </w:rPr>
-        <w:t>Lab</w:t>
-      </w:r>
-      <w:proofErr w:type="spellEnd"/>
-      <w:r>
-        <w:rPr>
-          <w:rFonts w:ascii="Times New Roman" w:hAnsi="Times New Roman" w:cs="Times New Roman"/>
-          <w:sz w:val="28"/>
-          <w:szCs w:val="28"/>
-        </w:rPr>
-        <w:t xml:space="preserve"> </w:t>
+        <w:t xml:space="preserve">VNS Lab </w:t>
       </w:r>
       <w:r>
         <w:rPr>
@@ -7028,25 +5526,7 @@
           <w:sz w:val="28"/>
           <w:szCs w:val="28"/>
         </w:rPr>
-        <w:t xml:space="preserve"> - </w:t>
-      </w:r>
-      <w:proofErr w:type="spellStart"/>
-      <w:r>
-        <w:rPr>
-          <w:rFonts w:ascii="Times New Roman" w:hAnsi="Times New Roman" w:cs="Times New Roman"/>
-          <w:sz w:val="28"/>
-          <w:szCs w:val="28"/>
-        </w:rPr>
-        <w:t>Task</w:t>
-      </w:r>
-      <w:proofErr w:type="spellEnd"/>
-      <w:r>
-        <w:rPr>
-          <w:rFonts w:ascii="Times New Roman" w:hAnsi="Times New Roman" w:cs="Times New Roman"/>
-          <w:sz w:val="28"/>
-          <w:szCs w:val="28"/>
-        </w:rPr>
-        <w:t xml:space="preserve"> 1- 1</w:t>
+        <w:t xml:space="preserve"> - Task 1- 1</w:t>
       </w:r>
       <w:r>
         <w:rPr>
@@ -7373,25 +5853,7 @@
           <w:sz w:val="28"/>
           <w:szCs w:val="28"/>
         </w:rPr>
-        <w:t xml:space="preserve">VNS </w:t>
-      </w:r>
-      <w:proofErr w:type="spellStart"/>
-      <w:r>
-        <w:rPr>
-          <w:rFonts w:ascii="Times New Roman" w:hAnsi="Times New Roman" w:cs="Times New Roman"/>
-          <w:sz w:val="28"/>
-          <w:szCs w:val="28"/>
-        </w:rPr>
-        <w:t>Lab</w:t>
-      </w:r>
-      <w:proofErr w:type="spellEnd"/>
-      <w:r>
-        <w:rPr>
-          <w:rFonts w:ascii="Times New Roman" w:hAnsi="Times New Roman" w:cs="Times New Roman"/>
-          <w:sz w:val="28"/>
-          <w:szCs w:val="28"/>
-        </w:rPr>
-        <w:t xml:space="preserve"> </w:t>
+        <w:t xml:space="preserve">VNS Lab </w:t>
       </w:r>
       <w:r>
         <w:rPr>
@@ -7407,25 +5869,7 @@
           <w:sz w:val="28"/>
           <w:szCs w:val="28"/>
         </w:rPr>
-        <w:t xml:space="preserve"> - </w:t>
-      </w:r>
-      <w:proofErr w:type="spellStart"/>
-      <w:r>
-        <w:rPr>
-          <w:rFonts w:ascii="Times New Roman" w:hAnsi="Times New Roman" w:cs="Times New Roman"/>
-          <w:sz w:val="28"/>
-          <w:szCs w:val="28"/>
-        </w:rPr>
-        <w:t>Task</w:t>
-      </w:r>
-      <w:proofErr w:type="spellEnd"/>
-      <w:r>
-        <w:rPr>
-          <w:rFonts w:ascii="Times New Roman" w:hAnsi="Times New Roman" w:cs="Times New Roman"/>
-          <w:sz w:val="28"/>
-          <w:szCs w:val="28"/>
-        </w:rPr>
-        <w:t xml:space="preserve"> </w:t>
+        <w:t xml:space="preserve"> - Task </w:t>
       </w:r>
       <w:r>
         <w:rPr>
@@ -7875,25 +6319,7 @@
           <w:sz w:val="28"/>
           <w:szCs w:val="28"/>
         </w:rPr>
-        <w:t xml:space="preserve">VNS </w:t>
-      </w:r>
-      <w:proofErr w:type="spellStart"/>
-      <w:r>
-        <w:rPr>
-          <w:rFonts w:ascii="Times New Roman" w:hAnsi="Times New Roman" w:cs="Times New Roman"/>
-          <w:sz w:val="28"/>
-          <w:szCs w:val="28"/>
-        </w:rPr>
-        <w:t>Lab</w:t>
-      </w:r>
-      <w:proofErr w:type="spellEnd"/>
-      <w:r>
-        <w:rPr>
-          <w:rFonts w:ascii="Times New Roman" w:hAnsi="Times New Roman" w:cs="Times New Roman"/>
-          <w:sz w:val="28"/>
-          <w:szCs w:val="28"/>
-        </w:rPr>
-        <w:t xml:space="preserve"> </w:t>
+        <w:t xml:space="preserve">VNS Lab </w:t>
       </w:r>
       <w:r>
         <w:rPr>
@@ -7909,25 +6335,7 @@
           <w:sz w:val="28"/>
           <w:szCs w:val="28"/>
         </w:rPr>
-        <w:t xml:space="preserve">- </w:t>
-      </w:r>
-      <w:proofErr w:type="spellStart"/>
-      <w:r>
-        <w:rPr>
-          <w:rFonts w:ascii="Times New Roman" w:hAnsi="Times New Roman" w:cs="Times New Roman"/>
-          <w:sz w:val="28"/>
-          <w:szCs w:val="28"/>
-        </w:rPr>
-        <w:t>Task</w:t>
-      </w:r>
-      <w:proofErr w:type="spellEnd"/>
-      <w:r>
-        <w:rPr>
-          <w:rFonts w:ascii="Times New Roman" w:hAnsi="Times New Roman" w:cs="Times New Roman"/>
-          <w:sz w:val="28"/>
-          <w:szCs w:val="28"/>
-        </w:rPr>
-        <w:t xml:space="preserve"> </w:t>
+        <w:t xml:space="preserve">- Task </w:t>
       </w:r>
       <w:r>
         <w:rPr>
@@ -8272,25 +6680,7 @@
           <w:sz w:val="28"/>
           <w:szCs w:val="28"/>
         </w:rPr>
-        <w:t xml:space="preserve">VNS </w:t>
-      </w:r>
-      <w:proofErr w:type="spellStart"/>
-      <w:r>
-        <w:rPr>
-          <w:rFonts w:ascii="Times New Roman" w:hAnsi="Times New Roman" w:cs="Times New Roman"/>
-          <w:sz w:val="28"/>
-          <w:szCs w:val="28"/>
-        </w:rPr>
-        <w:t>Lab</w:t>
-      </w:r>
-      <w:proofErr w:type="spellEnd"/>
-      <w:r>
-        <w:rPr>
-          <w:rFonts w:ascii="Times New Roman" w:hAnsi="Times New Roman" w:cs="Times New Roman"/>
-          <w:sz w:val="28"/>
-          <w:szCs w:val="28"/>
-        </w:rPr>
-        <w:t xml:space="preserve"> </w:t>
+        <w:t xml:space="preserve">VNS Lab </w:t>
       </w:r>
       <w:r>
         <w:rPr>
@@ -8306,25 +6696,7 @@
           <w:sz w:val="28"/>
           <w:szCs w:val="28"/>
         </w:rPr>
-        <w:t xml:space="preserve"> - </w:t>
-      </w:r>
-      <w:proofErr w:type="spellStart"/>
-      <w:r>
-        <w:rPr>
-          <w:rFonts w:ascii="Times New Roman" w:hAnsi="Times New Roman" w:cs="Times New Roman"/>
-          <w:sz w:val="28"/>
-          <w:szCs w:val="28"/>
-        </w:rPr>
-        <w:t>Task</w:t>
-      </w:r>
-      <w:proofErr w:type="spellEnd"/>
-      <w:r>
-        <w:rPr>
-          <w:rFonts w:ascii="Times New Roman" w:hAnsi="Times New Roman" w:cs="Times New Roman"/>
-          <w:sz w:val="28"/>
-          <w:szCs w:val="28"/>
-        </w:rPr>
-        <w:t xml:space="preserve"> </w:t>
+        <w:t xml:space="preserve"> - Task </w:t>
       </w:r>
       <w:r>
         <w:rPr>
@@ -8918,7 +7290,6 @@
         </w:rPr>
         <w:t xml:space="preserve">- </w:t>
       </w:r>
-      <w:proofErr w:type="spellStart"/>
       <w:r>
         <w:rPr>
           <w:rFonts w:ascii="Times New Roman" w:hAnsi="Times New Roman" w:cs="Times New Roman"/>
@@ -8945,7 +7316,6 @@
         </w:rPr>
         <w:t>Practice</w:t>
       </w:r>
-      <w:proofErr w:type="spellEnd"/>
       <w:r>
         <w:rPr>
           <w:rFonts w:ascii="Times New Roman" w:hAnsi="Times New Roman" w:cs="Times New Roman"/>
@@ -9316,25 +7686,7 @@
           <w:sz w:val="28"/>
           <w:szCs w:val="28"/>
         </w:rPr>
-        <w:t xml:space="preserve">VNS </w:t>
-      </w:r>
-      <w:proofErr w:type="spellStart"/>
-      <w:r>
-        <w:rPr>
-          <w:rFonts w:ascii="Times New Roman" w:hAnsi="Times New Roman" w:cs="Times New Roman"/>
-          <w:sz w:val="28"/>
-          <w:szCs w:val="28"/>
-        </w:rPr>
-        <w:t>Lab</w:t>
-      </w:r>
-      <w:proofErr w:type="spellEnd"/>
-      <w:r>
-        <w:rPr>
-          <w:rFonts w:ascii="Times New Roman" w:hAnsi="Times New Roman" w:cs="Times New Roman"/>
-          <w:sz w:val="28"/>
-          <w:szCs w:val="28"/>
-        </w:rPr>
-        <w:t xml:space="preserve"> </w:t>
+        <w:t xml:space="preserve">VNS Lab </w:t>
       </w:r>
       <w:r>
         <w:rPr>
@@ -9350,25 +7702,7 @@
           <w:sz w:val="28"/>
           <w:szCs w:val="28"/>
         </w:rPr>
-        <w:t xml:space="preserve"> - </w:t>
-      </w:r>
-      <w:proofErr w:type="spellStart"/>
-      <w:r>
-        <w:rPr>
-          <w:rFonts w:ascii="Times New Roman" w:hAnsi="Times New Roman" w:cs="Times New Roman"/>
-          <w:sz w:val="28"/>
-          <w:szCs w:val="28"/>
-        </w:rPr>
-        <w:t>Task</w:t>
-      </w:r>
-      <w:proofErr w:type="spellEnd"/>
-      <w:r>
-        <w:rPr>
-          <w:rFonts w:ascii="Times New Roman" w:hAnsi="Times New Roman" w:cs="Times New Roman"/>
-          <w:sz w:val="28"/>
-          <w:szCs w:val="28"/>
-        </w:rPr>
-        <w:t xml:space="preserve"> </w:t>
+        <w:t xml:space="preserve"> - Task </w:t>
       </w:r>
       <w:r>
         <w:rPr>
@@ -9479,21 +7813,7 @@
                                 <w:rPr>
                                   <w:rStyle w:val="a4"/>
                                 </w:rPr>
-                                <w:t xml:space="preserve">ai_programming_playground_2024/ai_12/yuliia_lazarevych/epic_3/codes/vns_lab_2_task_1_variant_1_yuliia_lazarevych.cpp </w:t>
-                              </w:r>
-                              <w:proofErr w:type="spellStart"/>
-                              <w:r>
-                                <w:rPr>
-                                  <w:rStyle w:val="a4"/>
-                                </w:rPr>
-                                <w:t>at</w:t>
-                              </w:r>
-                              <w:proofErr w:type="spellEnd"/>
-                              <w:r>
-                                <w:rPr>
-                                  <w:rStyle w:val="a4"/>
-                                </w:rPr>
-                                <w:t xml:space="preserve"> epic_3_practice_and_labs_yuliia_lazarevych · artificial-intelligence-department/ai_programming_playground_2024</w:t>
+                                <w:t>ai_programming_playground_2024/ai_12/yuliia_lazarevych/epic_3/codes/vns_lab_2_task_1_variant_1_yuliia_lazarevych.cpp at epic_3_practice_and_labs_yuliia_lazarevych · artificial-intelligence-department/ai_programming_playground_2024</w:t>
                               </w:r>
                             </w:hyperlink>
                           </w:p>
@@ -9530,21 +7850,7 @@
                           <w:rPr>
                             <w:rStyle w:val="a4"/>
                           </w:rPr>
-                          <w:t xml:space="preserve">ai_programming_playground_2024/ai_12/yuliia_lazarevych/epic_3/codes/vns_lab_2_task_1_variant_1_yuliia_lazarevych.cpp </w:t>
-                        </w:r>
-                        <w:proofErr w:type="spellStart"/>
-                        <w:r>
-                          <w:rPr>
-                            <w:rStyle w:val="a4"/>
-                          </w:rPr>
-                          <w:t>at</w:t>
-                        </w:r>
-                        <w:proofErr w:type="spellEnd"/>
-                        <w:r>
-                          <w:rPr>
-                            <w:rStyle w:val="a4"/>
-                          </w:rPr>
-                          <w:t xml:space="preserve"> epic_3_practice_and_labs_yuliia_lazarevych · artificial-intelligence-department/ai_programming_playground_2024</w:t>
+                          <w:t>ai_programming_playground_2024/ai_12/yuliia_lazarevych/epic_3/codes/vns_lab_2_task_1_variant_1_yuliia_lazarevych.cpp at epic_3_practice_and_labs_yuliia_lazarevych · artificial-intelligence-department/ai_programming_playground_2024</w:t>
                         </w:r>
                       </w:hyperlink>
                     </w:p>
@@ -9559,6 +7865,7 @@
       <w:r>
         <w:rPr>
           <w:rFonts w:ascii="Times New Roman" w:hAnsi="Times New Roman" w:cs="Times New Roman"/>
+          <w:noProof/>
           <w:color w:val="C00000"/>
           <w:sz w:val="28"/>
           <w:szCs w:val="28"/>
@@ -9687,21 +7994,7 @@
                                 <w:rPr>
                                   <w:rStyle w:val="a4"/>
                                 </w:rPr>
-                                <w:t xml:space="preserve">ai_programming_playground_2024/ai_12/yuliia_lazarevych/epic_3/codes/vns_lab_3_task_1_variant_10_yuliia_lazarevych.cpp </w:t>
-                              </w:r>
-                              <w:proofErr w:type="spellStart"/>
-                              <w:r>
-                                <w:rPr>
-                                  <w:rStyle w:val="a4"/>
-                                </w:rPr>
-                                <w:t>at</w:t>
-                              </w:r>
-                              <w:proofErr w:type="spellEnd"/>
-                              <w:r>
-                                <w:rPr>
-                                  <w:rStyle w:val="a4"/>
-                                </w:rPr>
-                                <w:t xml:space="preserve"> epic_3_practice_and_labs_yuliia_lazarevych · artificial-intelligence-department/ai_programming_playground_2024</w:t>
+                                <w:t>ai_programming_playground_2024/ai_12/yuliia_lazarevych/epic_3/codes/vns_lab_3_task_1_variant_10_yuliia_lazarevych.cpp at epic_3_practice_and_labs_yuliia_lazarevych · artificial-intelligence-department/ai_programming_playground_2024</w:t>
                               </w:r>
                             </w:hyperlink>
                           </w:p>
@@ -9738,21 +8031,7 @@
                           <w:rPr>
                             <w:rStyle w:val="a4"/>
                           </w:rPr>
-                          <w:t xml:space="preserve">ai_programming_playground_2024/ai_12/yuliia_lazarevych/epic_3/codes/vns_lab_3_task_1_variant_10_yuliia_lazarevych.cpp </w:t>
-                        </w:r>
-                        <w:proofErr w:type="spellStart"/>
-                        <w:r>
-                          <w:rPr>
-                            <w:rStyle w:val="a4"/>
-                          </w:rPr>
-                          <w:t>at</w:t>
-                        </w:r>
-                        <w:proofErr w:type="spellEnd"/>
-                        <w:r>
-                          <w:rPr>
-                            <w:rStyle w:val="a4"/>
-                          </w:rPr>
-                          <w:t xml:space="preserve"> epic_3_practice_and_labs_yuliia_lazarevych · artificial-intelligence-department/ai_programming_playground_2024</w:t>
+                          <w:t>ai_programming_playground_2024/ai_12/yuliia_lazarevych/epic_3/codes/vns_lab_3_task_1_variant_10_yuliia_lazarevych.cpp at epic_3_practice_and_labs_yuliia_lazarevych · artificial-intelligence-department/ai_programming_playground_2024</w:t>
                         </w:r>
                       </w:hyperlink>
                     </w:p>
@@ -9816,25 +8095,7 @@
           <w:sz w:val="28"/>
           <w:szCs w:val="28"/>
         </w:rPr>
-        <w:t xml:space="preserve">VNS </w:t>
-      </w:r>
-      <w:proofErr w:type="spellStart"/>
-      <w:r>
-        <w:rPr>
-          <w:rFonts w:ascii="Times New Roman" w:hAnsi="Times New Roman" w:cs="Times New Roman"/>
-          <w:sz w:val="28"/>
-          <w:szCs w:val="28"/>
-        </w:rPr>
-        <w:t>Lab</w:t>
-      </w:r>
-      <w:proofErr w:type="spellEnd"/>
-      <w:r>
-        <w:rPr>
-          <w:rFonts w:ascii="Times New Roman" w:hAnsi="Times New Roman" w:cs="Times New Roman"/>
-          <w:sz w:val="28"/>
-          <w:szCs w:val="28"/>
-        </w:rPr>
-        <w:t xml:space="preserve"> </w:t>
+        <w:t xml:space="preserve">VNS Lab </w:t>
       </w:r>
       <w:r>
         <w:rPr>
@@ -9850,25 +8111,7 @@
           <w:sz w:val="28"/>
           <w:szCs w:val="28"/>
         </w:rPr>
-        <w:t xml:space="preserve"> - </w:t>
-      </w:r>
-      <w:proofErr w:type="spellStart"/>
-      <w:r>
-        <w:rPr>
-          <w:rFonts w:ascii="Times New Roman" w:hAnsi="Times New Roman" w:cs="Times New Roman"/>
-          <w:sz w:val="28"/>
-          <w:szCs w:val="28"/>
-        </w:rPr>
-        <w:t>Task</w:t>
-      </w:r>
-      <w:proofErr w:type="spellEnd"/>
-      <w:r>
-        <w:rPr>
-          <w:rFonts w:ascii="Times New Roman" w:hAnsi="Times New Roman" w:cs="Times New Roman"/>
-          <w:sz w:val="28"/>
-          <w:szCs w:val="28"/>
-        </w:rPr>
-        <w:t xml:space="preserve"> </w:t>
+        <w:t xml:space="preserve"> - Task </w:t>
       </w:r>
       <w:r>
         <w:rPr>
@@ -9949,6 +8192,7 @@
       <w:r>
         <w:rPr>
           <w:rFonts w:ascii="Times New Roman" w:hAnsi="Times New Roman" w:cs="Times New Roman"/>
+          <w:noProof/>
           <w:sz w:val="28"/>
           <w:szCs w:val="28"/>
         </w:rPr>
@@ -10033,25 +8277,7 @@
           <w:sz w:val="28"/>
           <w:szCs w:val="28"/>
         </w:rPr>
-        <w:t xml:space="preserve">VNS </w:t>
-      </w:r>
-      <w:proofErr w:type="spellStart"/>
-      <w:r>
-        <w:rPr>
-          <w:rFonts w:ascii="Times New Roman" w:hAnsi="Times New Roman" w:cs="Times New Roman"/>
-          <w:sz w:val="28"/>
-          <w:szCs w:val="28"/>
-        </w:rPr>
-        <w:t>Lab</w:t>
-      </w:r>
-      <w:proofErr w:type="spellEnd"/>
-      <w:r>
-        <w:rPr>
-          <w:rFonts w:ascii="Times New Roman" w:hAnsi="Times New Roman" w:cs="Times New Roman"/>
-          <w:sz w:val="28"/>
-          <w:szCs w:val="28"/>
-        </w:rPr>
-        <w:t xml:space="preserve"> </w:t>
+        <w:t xml:space="preserve">VNS Lab </w:t>
       </w:r>
       <w:r>
         <w:rPr>
@@ -10067,25 +8293,7 @@
           <w:sz w:val="28"/>
           <w:szCs w:val="28"/>
         </w:rPr>
-        <w:t xml:space="preserve"> - </w:t>
-      </w:r>
-      <w:proofErr w:type="spellStart"/>
-      <w:r>
-        <w:rPr>
-          <w:rFonts w:ascii="Times New Roman" w:hAnsi="Times New Roman" w:cs="Times New Roman"/>
-          <w:sz w:val="28"/>
-          <w:szCs w:val="28"/>
-        </w:rPr>
-        <w:t>Task</w:t>
-      </w:r>
-      <w:proofErr w:type="spellEnd"/>
-      <w:r>
-        <w:rPr>
-          <w:rFonts w:ascii="Times New Roman" w:hAnsi="Times New Roman" w:cs="Times New Roman"/>
-          <w:sz w:val="28"/>
-          <w:szCs w:val="28"/>
-        </w:rPr>
-        <w:t xml:space="preserve"> </w:t>
+        <w:t xml:space="preserve"> - Task </w:t>
       </w:r>
       <w:r>
         <w:rPr>
@@ -10198,21 +8406,7 @@
                                 <w:rPr>
                                   <w:rStyle w:val="a4"/>
                                 </w:rPr>
-                                <w:t xml:space="preserve">ai_programming_playground_2024/ai_12/yuliia_lazarevych/epic_3/codes/vns_lab_7_task_1_variant_10_yuliia_lazarevych.cpp </w:t>
-                              </w:r>
-                              <w:proofErr w:type="spellStart"/>
-                              <w:r>
-                                <w:rPr>
-                                  <w:rStyle w:val="a4"/>
-                                </w:rPr>
-                                <w:t>at</w:t>
-                              </w:r>
-                              <w:proofErr w:type="spellEnd"/>
-                              <w:r>
-                                <w:rPr>
-                                  <w:rStyle w:val="a4"/>
-                                </w:rPr>
-                                <w:t xml:space="preserve"> epic_3_practice_and_labs_yuliia_lazarevych · artificial-intelligence-department/ai_programming_playground_2024</w:t>
+                                <w:t>ai_programming_playground_2024/ai_12/yuliia_lazarevych/epic_3/codes/vns_lab_7_task_1_variant_10_yuliia_lazarevych.cpp at epic_3_practice_and_labs_yuliia_lazarevych · artificial-intelligence-department/ai_programming_playground_2024</w:t>
                               </w:r>
                             </w:hyperlink>
                           </w:p>
@@ -10249,21 +8443,7 @@
                           <w:rPr>
                             <w:rStyle w:val="a4"/>
                           </w:rPr>
-                          <w:t xml:space="preserve">ai_programming_playground_2024/ai_12/yuliia_lazarevych/epic_3/codes/vns_lab_7_task_1_variant_10_yuliia_lazarevych.cpp </w:t>
-                        </w:r>
-                        <w:proofErr w:type="spellStart"/>
-                        <w:r>
-                          <w:rPr>
-                            <w:rStyle w:val="a4"/>
-                          </w:rPr>
-                          <w:t>at</w:t>
-                        </w:r>
-                        <w:proofErr w:type="spellEnd"/>
-                        <w:r>
-                          <w:rPr>
-                            <w:rStyle w:val="a4"/>
-                          </w:rPr>
-                          <w:t xml:space="preserve"> epic_3_practice_and_labs_yuliia_lazarevych · artificial-intelligence-department/ai_programming_playground_2024</w:t>
+                          <w:t>ai_programming_playground_2024/ai_12/yuliia_lazarevych/epic_3/codes/vns_lab_7_task_1_variant_10_yuliia_lazarevych.cpp at epic_3_practice_and_labs_yuliia_lazarevych · artificial-intelligence-department/ai_programming_playground_2024</w:t>
                         </w:r>
                       </w:hyperlink>
                     </w:p>
@@ -10378,25 +8558,7 @@
           <w:sz w:val="28"/>
           <w:szCs w:val="28"/>
         </w:rPr>
-        <w:t xml:space="preserve">VNS </w:t>
-      </w:r>
-      <w:proofErr w:type="spellStart"/>
-      <w:r>
-        <w:rPr>
-          <w:rFonts w:ascii="Times New Roman" w:hAnsi="Times New Roman" w:cs="Times New Roman"/>
-          <w:sz w:val="28"/>
-          <w:szCs w:val="28"/>
-        </w:rPr>
-        <w:t>Lab</w:t>
-      </w:r>
-      <w:proofErr w:type="spellEnd"/>
-      <w:r>
-        <w:rPr>
-          <w:rFonts w:ascii="Times New Roman" w:hAnsi="Times New Roman" w:cs="Times New Roman"/>
-          <w:sz w:val="28"/>
-          <w:szCs w:val="28"/>
-        </w:rPr>
-        <w:t xml:space="preserve"> </w:t>
+        <w:t xml:space="preserve">VNS Lab </w:t>
       </w:r>
       <w:r>
         <w:rPr>
@@ -10412,25 +8574,7 @@
           <w:sz w:val="28"/>
           <w:szCs w:val="28"/>
         </w:rPr>
-        <w:t xml:space="preserve"> - </w:t>
-      </w:r>
-      <w:proofErr w:type="spellStart"/>
-      <w:r>
-        <w:rPr>
-          <w:rFonts w:ascii="Times New Roman" w:hAnsi="Times New Roman" w:cs="Times New Roman"/>
-          <w:sz w:val="28"/>
-          <w:szCs w:val="28"/>
-        </w:rPr>
-        <w:t>Task</w:t>
-      </w:r>
-      <w:proofErr w:type="spellEnd"/>
-      <w:r>
-        <w:rPr>
-          <w:rFonts w:ascii="Times New Roman" w:hAnsi="Times New Roman" w:cs="Times New Roman"/>
-          <w:sz w:val="28"/>
-          <w:szCs w:val="28"/>
-        </w:rPr>
-        <w:t xml:space="preserve"> </w:t>
+        <w:t xml:space="preserve"> - Task </w:t>
       </w:r>
       <w:r>
         <w:rPr>
@@ -10530,21 +8674,7 @@
                                 <w:rPr>
                                   <w:rStyle w:val="a4"/>
                                 </w:rPr>
-                                <w:t xml:space="preserve">ai_programming_playground_2024/ai_12/yuliia_lazarevych/epic_3/codes/vns_lab_7_task_2_variant_10_yuliia_lazarevych.cpp </w:t>
-                              </w:r>
-                              <w:proofErr w:type="spellStart"/>
-                              <w:r>
-                                <w:rPr>
-                                  <w:rStyle w:val="a4"/>
-                                </w:rPr>
-                                <w:t>at</w:t>
-                              </w:r>
-                              <w:proofErr w:type="spellEnd"/>
-                              <w:r>
-                                <w:rPr>
-                                  <w:rStyle w:val="a4"/>
-                                </w:rPr>
-                                <w:t xml:space="preserve"> epic_3_practice_and_labs_yuliia_lazarevych · artificial-intelligence-department/ai_programming_playground_2024</w:t>
+                                <w:t>ai_programming_playground_2024/ai_12/yuliia_lazarevych/epic_3/codes/vns_lab_7_task_2_variant_10_yuliia_lazarevych.cpp at epic_3_practice_and_labs_yuliia_lazarevych · artificial-intelligence-department/ai_programming_playground_2024</w:t>
                               </w:r>
                             </w:hyperlink>
                           </w:p>
@@ -10581,21 +8711,7 @@
                           <w:rPr>
                             <w:rStyle w:val="a4"/>
                           </w:rPr>
-                          <w:t xml:space="preserve">ai_programming_playground_2024/ai_12/yuliia_lazarevych/epic_3/codes/vns_lab_7_task_2_variant_10_yuliia_lazarevych.cpp </w:t>
-                        </w:r>
-                        <w:proofErr w:type="spellStart"/>
-                        <w:r>
-                          <w:rPr>
-                            <w:rStyle w:val="a4"/>
-                          </w:rPr>
-                          <w:t>at</w:t>
-                        </w:r>
-                        <w:proofErr w:type="spellEnd"/>
-                        <w:r>
-                          <w:rPr>
-                            <w:rStyle w:val="a4"/>
-                          </w:rPr>
-                          <w:t xml:space="preserve"> epic_3_practice_and_labs_yuliia_lazarevych · artificial-intelligence-department/ai_programming_playground_2024</w:t>
+                          <w:t>ai_programming_playground_2024/ai_12/yuliia_lazarevych/epic_3/codes/vns_lab_7_task_2_variant_10_yuliia_lazarevych.cpp at epic_3_practice_and_labs_yuliia_lazarevych · artificial-intelligence-department/ai_programming_playground_2024</w:t>
                         </w:r>
                       </w:hyperlink>
                     </w:p>
@@ -10610,6 +8726,7 @@
       <w:r>
         <w:rPr>
           <w:rFonts w:ascii="Times New Roman" w:hAnsi="Times New Roman" w:cs="Times New Roman"/>
+          <w:noProof/>
           <w:sz w:val="28"/>
           <w:szCs w:val="28"/>
           <w:lang w:val="en-US"/>
@@ -10859,21 +8976,7 @@
                                 <w:rPr>
                                   <w:rStyle w:val="a4"/>
                                 </w:rPr>
-                                <w:t xml:space="preserve">ai_programming_playground_2024/ai_12/yuliia_lazarevych/epic_3/codes/practice_work_task_1_yuliia_lazarevych.cpp </w:t>
-                              </w:r>
-                              <w:proofErr w:type="spellStart"/>
-                              <w:r>
-                                <w:rPr>
-                                  <w:rStyle w:val="a4"/>
-                                </w:rPr>
-                                <w:t>at</w:t>
-                              </w:r>
-                              <w:proofErr w:type="spellEnd"/>
-                              <w:r>
-                                <w:rPr>
-                                  <w:rStyle w:val="a4"/>
-                                </w:rPr>
-                                <w:t xml:space="preserve"> epic_3_practice_and_labs_yuliia_lazarevych · artificial-intelligence-department/ai_programming_playground_2024</w:t>
+                                <w:t>ai_programming_playground_2024/ai_12/yuliia_lazarevych/epic_3/codes/practice_work_task_1_yuliia_lazarevych.cpp at epic_3_practice_and_labs_yuliia_lazarevych · artificial-intelligence-department/ai_programming_playground_2024</w:t>
                               </w:r>
                             </w:hyperlink>
                           </w:p>
@@ -10910,21 +9013,7 @@
                           <w:rPr>
                             <w:rStyle w:val="a4"/>
                           </w:rPr>
-                          <w:t xml:space="preserve">ai_programming_playground_2024/ai_12/yuliia_lazarevych/epic_3/codes/practice_work_task_1_yuliia_lazarevych.cpp </w:t>
-                        </w:r>
-                        <w:proofErr w:type="spellStart"/>
-                        <w:r>
-                          <w:rPr>
-                            <w:rStyle w:val="a4"/>
-                          </w:rPr>
-                          <w:t>at</w:t>
-                        </w:r>
-                        <w:proofErr w:type="spellEnd"/>
-                        <w:r>
-                          <w:rPr>
-                            <w:rStyle w:val="a4"/>
-                          </w:rPr>
-                          <w:t xml:space="preserve"> epic_3_practice_and_labs_yuliia_lazarevych · artificial-intelligence-department/ai_programming_playground_2024</w:t>
+                          <w:t>ai_programming_playground_2024/ai_12/yuliia_lazarevych/epic_3/codes/practice_work_task_1_yuliia_lazarevych.cpp at epic_3_practice_and_labs_yuliia_lazarevych · artificial-intelligence-department/ai_programming_playground_2024</w:t>
                         </w:r>
                       </w:hyperlink>
                     </w:p>
@@ -11108,21 +9197,7 @@
                                 <w:rPr>
                                   <w:rStyle w:val="a4"/>
                                 </w:rPr>
-                                <w:t xml:space="preserve">ai_programming_playground_2024/ai_12/yuliia_lazarevych/epic_3/codes/self_practice_work_algotester_task_1_yuliia_lazarevych.cpp </w:t>
-                              </w:r>
-                              <w:proofErr w:type="spellStart"/>
-                              <w:r>
-                                <w:rPr>
-                                  <w:rStyle w:val="a4"/>
-                                </w:rPr>
-                                <w:t>at</w:t>
-                              </w:r>
-                              <w:proofErr w:type="spellEnd"/>
-                              <w:r>
-                                <w:rPr>
-                                  <w:rStyle w:val="a4"/>
-                                </w:rPr>
-                                <w:t xml:space="preserve"> epic_3_practice_and_labs_yuliia_lazarevych · artificial-intelligence-department/ai_programming_playground_2024</w:t>
+                                <w:t>ai_programming_playground_2024/ai_12/yuliia_lazarevych/epic_3/codes/self_practice_work_algotester_task_1_yuliia_lazarevych.cpp at epic_3_practice_and_labs_yuliia_lazarevych · artificial-intelligence-department/ai_programming_playground_2024</w:t>
                               </w:r>
                             </w:hyperlink>
                           </w:p>
@@ -11159,21 +9234,7 @@
                           <w:rPr>
                             <w:rStyle w:val="a4"/>
                           </w:rPr>
-                          <w:t xml:space="preserve">ai_programming_playground_2024/ai_12/yuliia_lazarevych/epic_3/codes/self_practice_work_algotester_task_1_yuliia_lazarevych.cpp </w:t>
-                        </w:r>
-                        <w:proofErr w:type="spellStart"/>
-                        <w:r>
-                          <w:rPr>
-                            <w:rStyle w:val="a4"/>
-                          </w:rPr>
-                          <w:t>at</w:t>
-                        </w:r>
-                        <w:proofErr w:type="spellEnd"/>
-                        <w:r>
-                          <w:rPr>
-                            <w:rStyle w:val="a4"/>
-                          </w:rPr>
-                          <w:t xml:space="preserve"> epic_3_practice_and_labs_yuliia_lazarevych · artificial-intelligence-department/ai_programming_playground_2024</w:t>
+                          <w:t>ai_programming_playground_2024/ai_12/yuliia_lazarevych/epic_3/codes/self_practice_work_algotester_task_1_yuliia_lazarevych.cpp at epic_3_practice_and_labs_yuliia_lazarevych · artificial-intelligence-department/ai_programming_playground_2024</w:t>
                         </w:r>
                       </w:hyperlink>
                     </w:p>
@@ -11324,25 +9385,7 @@
           <w:sz w:val="28"/>
           <w:szCs w:val="28"/>
         </w:rPr>
-        <w:t xml:space="preserve">VNS </w:t>
-      </w:r>
-      <w:proofErr w:type="spellStart"/>
-      <w:r>
-        <w:rPr>
-          <w:rFonts w:ascii="Times New Roman" w:hAnsi="Times New Roman" w:cs="Times New Roman"/>
-          <w:sz w:val="28"/>
-          <w:szCs w:val="28"/>
-        </w:rPr>
-        <w:t>Lab</w:t>
-      </w:r>
-      <w:proofErr w:type="spellEnd"/>
-      <w:r>
-        <w:rPr>
-          <w:rFonts w:ascii="Times New Roman" w:hAnsi="Times New Roman" w:cs="Times New Roman"/>
-          <w:sz w:val="28"/>
-          <w:szCs w:val="28"/>
-        </w:rPr>
-        <w:t xml:space="preserve"> </w:t>
+        <w:t xml:space="preserve">VNS Lab </w:t>
       </w:r>
       <w:r>
         <w:rPr>
@@ -11359,25 +9402,7 @@
           <w:sz w:val="28"/>
           <w:szCs w:val="28"/>
         </w:rPr>
-        <w:t xml:space="preserve"> - </w:t>
-      </w:r>
-      <w:proofErr w:type="spellStart"/>
-      <w:r>
-        <w:rPr>
-          <w:rFonts w:ascii="Times New Roman" w:hAnsi="Times New Roman" w:cs="Times New Roman"/>
-          <w:sz w:val="28"/>
-          <w:szCs w:val="28"/>
-        </w:rPr>
-        <w:t>Task</w:t>
-      </w:r>
-      <w:proofErr w:type="spellEnd"/>
-      <w:r>
-        <w:rPr>
-          <w:rFonts w:ascii="Times New Roman" w:hAnsi="Times New Roman" w:cs="Times New Roman"/>
-          <w:sz w:val="28"/>
-          <w:szCs w:val="28"/>
-        </w:rPr>
-        <w:t xml:space="preserve"> 1- 1</w:t>
+        <w:t xml:space="preserve"> - Task 1- 1</w:t>
       </w:r>
       <w:r>
         <w:rPr>
@@ -11684,25 +9709,7 @@
           <w:sz w:val="28"/>
           <w:szCs w:val="28"/>
         </w:rPr>
-        <w:t xml:space="preserve">VNS </w:t>
-      </w:r>
-      <w:proofErr w:type="spellStart"/>
-      <w:r>
-        <w:rPr>
-          <w:rFonts w:ascii="Times New Roman" w:hAnsi="Times New Roman" w:cs="Times New Roman"/>
-          <w:sz w:val="28"/>
-          <w:szCs w:val="28"/>
-        </w:rPr>
-        <w:t>Lab</w:t>
-      </w:r>
-      <w:proofErr w:type="spellEnd"/>
-      <w:r>
-        <w:rPr>
-          <w:rFonts w:ascii="Times New Roman" w:hAnsi="Times New Roman" w:cs="Times New Roman"/>
-          <w:sz w:val="28"/>
-          <w:szCs w:val="28"/>
-        </w:rPr>
-        <w:t xml:space="preserve"> </w:t>
+        <w:t xml:space="preserve">VNS Lab </w:t>
       </w:r>
       <w:r>
         <w:rPr>
@@ -11718,25 +9725,7 @@
           <w:sz w:val="28"/>
           <w:szCs w:val="28"/>
         </w:rPr>
-        <w:t xml:space="preserve"> - </w:t>
-      </w:r>
-      <w:proofErr w:type="spellStart"/>
-      <w:r>
-        <w:rPr>
-          <w:rFonts w:ascii="Times New Roman" w:hAnsi="Times New Roman" w:cs="Times New Roman"/>
-          <w:sz w:val="28"/>
-          <w:szCs w:val="28"/>
-        </w:rPr>
-        <w:t>Task</w:t>
-      </w:r>
-      <w:proofErr w:type="spellEnd"/>
-      <w:r>
-        <w:rPr>
-          <w:rFonts w:ascii="Times New Roman" w:hAnsi="Times New Roman" w:cs="Times New Roman"/>
-          <w:sz w:val="28"/>
-          <w:szCs w:val="28"/>
-        </w:rPr>
-        <w:t xml:space="preserve"> </w:t>
+        <w:t xml:space="preserve"> - Task </w:t>
       </w:r>
       <w:r>
         <w:rPr>
@@ -11787,6 +9776,7 @@
           <w:rFonts w:ascii="Times New Roman" w:hAnsi="Times New Roman" w:cs="Times New Roman"/>
           <w:b/>
           <w:bCs/>
+          <w:noProof/>
           <w:sz w:val="28"/>
           <w:szCs w:val="28"/>
         </w:rPr>
@@ -12021,23 +10011,13 @@
         </w:rPr>
         <w:t xml:space="preserve">VNS </w:t>
       </w:r>
-      <w:proofErr w:type="spellStart"/>
-      <w:r>
-        <w:rPr>
-          <w:rFonts w:ascii="Times New Roman" w:hAnsi="Times New Roman" w:cs="Times New Roman"/>
-          <w:sz w:val="28"/>
-          <w:szCs w:val="28"/>
-        </w:rPr>
-        <w:t>Lab</w:t>
-      </w:r>
-      <w:proofErr w:type="spellEnd"/>
-      <w:r>
-        <w:rPr>
-          <w:rFonts w:ascii="Times New Roman" w:hAnsi="Times New Roman" w:cs="Times New Roman"/>
-          <w:sz w:val="28"/>
-          <w:szCs w:val="28"/>
-        </w:rPr>
-        <w:t xml:space="preserve"> </w:t>
+      <w:r>
+        <w:rPr>
+          <w:rFonts w:ascii="Times New Roman" w:hAnsi="Times New Roman" w:cs="Times New Roman"/>
+          <w:sz w:val="28"/>
+          <w:szCs w:val="28"/>
+        </w:rPr>
+        <w:t xml:space="preserve">Lab </w:t>
       </w:r>
       <w:r>
         <w:rPr>
@@ -12055,23 +10035,13 @@
         </w:rPr>
         <w:t xml:space="preserve"> - </w:t>
       </w:r>
-      <w:proofErr w:type="spellStart"/>
-      <w:r>
-        <w:rPr>
-          <w:rFonts w:ascii="Times New Roman" w:hAnsi="Times New Roman" w:cs="Times New Roman"/>
-          <w:sz w:val="28"/>
-          <w:szCs w:val="28"/>
-        </w:rPr>
-        <w:t>Task</w:t>
-      </w:r>
-      <w:proofErr w:type="spellEnd"/>
-      <w:r>
-        <w:rPr>
-          <w:rFonts w:ascii="Times New Roman" w:hAnsi="Times New Roman" w:cs="Times New Roman"/>
-          <w:sz w:val="28"/>
-          <w:szCs w:val="28"/>
-        </w:rPr>
-        <w:t xml:space="preserve"> </w:t>
+      <w:r>
+        <w:rPr>
+          <w:rFonts w:ascii="Times New Roman" w:hAnsi="Times New Roman" w:cs="Times New Roman"/>
+          <w:sz w:val="28"/>
+          <w:szCs w:val="28"/>
+        </w:rPr>
+        <w:t xml:space="preserve">Task </w:t>
       </w:r>
       <w:r>
         <w:rPr>
@@ -12364,25 +10334,7 @@
           <w:sz w:val="28"/>
           <w:szCs w:val="28"/>
         </w:rPr>
-        <w:t xml:space="preserve">VNS </w:t>
-      </w:r>
-      <w:proofErr w:type="spellStart"/>
-      <w:r>
-        <w:rPr>
-          <w:rFonts w:ascii="Times New Roman" w:hAnsi="Times New Roman" w:cs="Times New Roman"/>
-          <w:sz w:val="28"/>
-          <w:szCs w:val="28"/>
-        </w:rPr>
-        <w:t>Lab</w:t>
-      </w:r>
-      <w:proofErr w:type="spellEnd"/>
-      <w:r>
-        <w:rPr>
-          <w:rFonts w:ascii="Times New Roman" w:hAnsi="Times New Roman" w:cs="Times New Roman"/>
-          <w:sz w:val="28"/>
-          <w:szCs w:val="28"/>
-        </w:rPr>
-        <w:t xml:space="preserve"> </w:t>
+        <w:t xml:space="preserve">VNS Lab </w:t>
       </w:r>
       <w:r>
         <w:rPr>
@@ -12398,25 +10350,7 @@
           <w:sz w:val="28"/>
           <w:szCs w:val="28"/>
         </w:rPr>
-        <w:t xml:space="preserve"> - </w:t>
-      </w:r>
-      <w:proofErr w:type="spellStart"/>
-      <w:r>
-        <w:rPr>
-          <w:rFonts w:ascii="Times New Roman" w:hAnsi="Times New Roman" w:cs="Times New Roman"/>
-          <w:sz w:val="28"/>
-          <w:szCs w:val="28"/>
-        </w:rPr>
-        <w:t>Task</w:t>
-      </w:r>
-      <w:proofErr w:type="spellEnd"/>
-      <w:r>
-        <w:rPr>
-          <w:rFonts w:ascii="Times New Roman" w:hAnsi="Times New Roman" w:cs="Times New Roman"/>
-          <w:sz w:val="28"/>
-          <w:szCs w:val="28"/>
-        </w:rPr>
-        <w:t xml:space="preserve"> </w:t>
+        <w:t xml:space="preserve"> - Task </w:t>
       </w:r>
       <w:r>
         <w:rPr>
@@ -12658,25 +10592,7 @@
           <w:sz w:val="28"/>
           <w:szCs w:val="28"/>
         </w:rPr>
-        <w:t xml:space="preserve">- </w:t>
-      </w:r>
-      <w:proofErr w:type="spellStart"/>
-      <w:r>
-        <w:rPr>
-          <w:rFonts w:ascii="Times New Roman" w:hAnsi="Times New Roman" w:cs="Times New Roman"/>
-          <w:sz w:val="28"/>
-          <w:szCs w:val="28"/>
-        </w:rPr>
-        <w:t>Class</w:t>
-      </w:r>
-      <w:proofErr w:type="spellEnd"/>
-      <w:r>
-        <w:rPr>
-          <w:rFonts w:ascii="Times New Roman" w:hAnsi="Times New Roman" w:cs="Times New Roman"/>
-          <w:sz w:val="28"/>
-          <w:szCs w:val="28"/>
-        </w:rPr>
-        <w:t xml:space="preserve"> Practice Work - Особистий порадник.</w:t>
+        <w:t>- Class Practice Work - Особистий порадник.</w:t>
       </w:r>
     </w:p>
     <w:p>
@@ -13156,34 +11072,14 @@
           <w:szCs w:val="28"/>
         </w:rPr>
       </w:pPr>
-      <w:proofErr w:type="spellStart"/>
-      <w:r>
-        <w:rPr>
-          <w:rFonts w:ascii="Times New Roman" w:hAnsi="Times New Roman" w:cs="Times New Roman"/>
-          <w:sz w:val="28"/>
-          <w:szCs w:val="28"/>
-        </w:rPr>
-        <w:t>Скрін</w:t>
-      </w:r>
-      <w:proofErr w:type="spellEnd"/>
-      <w:r>
-        <w:rPr>
-          <w:rFonts w:ascii="Times New Roman" w:hAnsi="Times New Roman" w:cs="Times New Roman"/>
-          <w:sz w:val="28"/>
-          <w:szCs w:val="28"/>
-        </w:rPr>
-        <w:t xml:space="preserve"> прогресу по </w:t>
-      </w:r>
-      <w:proofErr w:type="spellStart"/>
-      <w:r>
-        <w:rPr>
-          <w:rFonts w:ascii="Times New Roman" w:hAnsi="Times New Roman" w:cs="Times New Roman"/>
-          <w:sz w:val="28"/>
-          <w:szCs w:val="28"/>
-        </w:rPr>
-        <w:t>Трелло</w:t>
-      </w:r>
-      <w:proofErr w:type="spellEnd"/>
+      <w:r>
+        <w:rPr>
+          <w:rFonts w:ascii="Times New Roman" w:hAnsi="Times New Roman" w:cs="Times New Roman"/>
+          <w:sz w:val="28"/>
+          <w:szCs w:val="28"/>
+        </w:rPr>
+        <w:t>Скрін прогресу по Трелло</w:t>
+      </w:r>
     </w:p>
     <w:p>
       <w:pPr>
@@ -13260,52 +11156,14 @@
           <w:szCs w:val="28"/>
         </w:rPr>
       </w:pPr>
-      <w:proofErr w:type="spellStart"/>
-      <w:r>
-        <w:rPr>
-          <w:rFonts w:ascii="Times New Roman" w:hAnsi="Times New Roman" w:cs="Times New Roman"/>
-          <w:sz w:val="28"/>
-          <w:szCs w:val="28"/>
-        </w:rPr>
-        <w:t>Скрін</w:t>
-      </w:r>
-      <w:proofErr w:type="spellEnd"/>
-      <w:r>
-        <w:rPr>
-          <w:rFonts w:ascii="Times New Roman" w:hAnsi="Times New Roman" w:cs="Times New Roman"/>
-          <w:sz w:val="28"/>
-          <w:szCs w:val="28"/>
-        </w:rPr>
-        <w:t xml:space="preserve"> з 2-ї зустрічі по обговоренню задач Епіку та </w:t>
-      </w:r>
-      <w:proofErr w:type="spellStart"/>
-      <w:r>
-        <w:rPr>
-          <w:rFonts w:ascii="Times New Roman" w:hAnsi="Times New Roman" w:cs="Times New Roman"/>
-          <w:sz w:val="28"/>
-          <w:szCs w:val="28"/>
-        </w:rPr>
-        <w:t>Скрін</w:t>
-      </w:r>
-      <w:proofErr w:type="spellEnd"/>
-      <w:r>
-        <w:rPr>
-          <w:rFonts w:ascii="Times New Roman" w:hAnsi="Times New Roman" w:cs="Times New Roman"/>
-          <w:sz w:val="28"/>
-          <w:szCs w:val="28"/>
-        </w:rPr>
-        <w:t xml:space="preserve"> прогресу по </w:t>
-      </w:r>
-      <w:proofErr w:type="spellStart"/>
-      <w:r>
-        <w:rPr>
-          <w:rFonts w:ascii="Times New Roman" w:hAnsi="Times New Roman" w:cs="Times New Roman"/>
-          <w:sz w:val="28"/>
-          <w:szCs w:val="28"/>
-        </w:rPr>
-        <w:t>Трелло</w:t>
-      </w:r>
-      <w:proofErr w:type="spellEnd"/>
+      <w:r>
+        <w:rPr>
+          <w:rFonts w:ascii="Times New Roman" w:hAnsi="Times New Roman" w:cs="Times New Roman"/>
+          <w:sz w:val="28"/>
+          <w:szCs w:val="28"/>
+        </w:rPr>
+        <w:t>Скрін з 2-ї зустрічі по обговоренню задач Епіку та Скрін прогресу по Трелло</w:t>
+      </w:r>
     </w:p>
     <w:p>
       <w:pPr>

</xml_diff>